<commit_message>
first term questions day - 24
</commit_message>
<xml_diff>
--- a/1st Term 1-5 2082 GSASS/Class 5/c-5, 1st term 2082/Class 5 Science.docx
+++ b/1st Term 1-5 2082 GSASS/Class 5/c-5, 1st term 2082/Class 5 Science.docx
@@ -4,159 +4,407 @@
   <w:body>
     <w:p>
       <w:pPr>
-        <w:pStyle w:val="BodyText"/>
-        <w:spacing w:before="80" w:line="463" w:lineRule="auto"/>
-        <w:ind w:left="2795" w:right="2881" w:firstLine="220"/>
-        <w:rPr>
-          <w:b/>
-          <w:bCs/>
-        </w:rPr>
-      </w:pPr>
-      <w:r>
-        <w:rPr>
-          <w:b/>
-          <w:bCs/>
-          <w:spacing w:val="1"/>
-          <w:w w:val="95"/>
-        </w:rPr>
-        <w:t>Fi</w:t>
-      </w:r>
-      <w:r>
-        <w:rPr>
-          <w:b/>
-          <w:bCs/>
-          <w:spacing w:val="1"/>
-          <w:w w:val="95"/>
-        </w:rPr>
-        <w:t xml:space="preserve">rst </w:t>
-      </w:r>
-      <w:r>
-        <w:rPr>
-          <w:b/>
-          <w:bCs/>
-          <w:w w:val="95"/>
-        </w:rPr>
-        <w:t>Terminal Examination</w:t>
-      </w:r>
-      <w:r>
-        <w:rPr>
-          <w:b/>
-          <w:bCs/>
-          <w:w w:val="95"/>
-        </w:rPr>
-        <w:t>-208</w:t>
-      </w:r>
-      <w:r>
-        <w:rPr>
-          <w:b/>
-          <w:bCs/>
-          <w:w w:val="95"/>
-        </w:rPr>
-        <w:t>2</w:t>
-      </w:r>
-    </w:p>
-    <w:p>
-      <w:pPr>
-        <w:pStyle w:val="BodyText"/>
-        <w:tabs>
-          <w:tab w:val="left" w:pos="7262"/>
-        </w:tabs>
-        <w:spacing w:line="262" w:lineRule="exact"/>
-        <w:ind w:left="375"/>
-        <w:rPr>
-          <w:b/>
-          <w:bCs/>
-        </w:rPr>
-      </w:pPr>
-      <w:r>
-        <w:rPr>
-          <w:b/>
-          <w:bCs/>
-        </w:rPr>
-        <w:t>Class:-</w:t>
-      </w:r>
-      <w:r>
-        <w:rPr>
-          <w:b/>
-          <w:bCs/>
-          <w:spacing w:val="-10"/>
-        </w:rPr>
+        <w:ind w:left="720" w:firstLine="720"/>
+        <w:rPr>
+          <w:rFonts w:ascii="Times New Roman" w:hAnsi="Times New Roman"/>
+          <w:b/>
+          <w:bCs/>
+          <w:sz w:val="36"/>
+          <w:szCs w:val="36"/>
+        </w:rPr>
+      </w:pPr>
+      <w:r>
+        <w:rPr>
+          <w:noProof/>
+        </w:rPr>
+        <w:pict w14:anchorId="3F5A60EA">
+          <v:shapetype id="_x0000_t202" coordsize="21600,21600" o:spt="202" path="m,l,21600r21600,l21600,xe">
+            <v:stroke joinstyle="miter"/>
+            <v:path gradientshapeok="t" o:connecttype="rect"/>
+          </v:shapetype>
+          <v:shape id="Text Box 3" o:spid="_x0000_s1026" type="#_x0000_t202" style="position:absolute;left:0;text-align:left;margin-left:323.25pt;margin-top:-6.15pt;width:48pt;height:110.6pt;z-index:251661312;visibility:visible;mso-wrap-style:square;mso-width-percent:0;mso-height-percent:200;mso-wrap-distance-left:9pt;mso-wrap-distance-top:3.6pt;mso-wrap-distance-right:9pt;mso-wrap-distance-bottom:3.6pt;mso-position-horizontal:absolute;mso-position-horizontal-relative:text;mso-position-vertical:absolute;mso-position-vertical-relative:text;mso-width-percent:0;mso-height-percent:200;mso-width-relative:margin;mso-height-relative:margin;v-text-anchor:top" o:gfxdata="UEsDBBQABgAIAAAAIQC2gziS/gAAAOEBAAATAAAAW0NvbnRlbnRfVHlwZXNdLnhtbJSRQU7DMBBF&#10;90jcwfIWJU67QAgl6YK0S0CoHGBkTxKLZGx5TGhvj5O2G0SRWNoz/78nu9wcxkFMGNg6quQqL6RA&#10;0s5Y6ir5vt9lD1JwBDIwOMJKHpHlpr69KfdHjyxSmriSfYz+USnWPY7AufNIadK6MEJMx9ApD/oD&#10;OlTrorhX2lFEilmcO2RdNtjC5xDF9pCuTyYBB5bi6bQ4syoJ3g9WQ0ymaiLzg5KdCXlKLjvcW893&#10;SUOqXwnz5DrgnHtJTxOsQfEKIT7DmDSUCaxw7Rqn8787ZsmRM9e2VmPeBN4uqYvTtW7jvijg9N/y&#10;JsXecLq0q+WD6m8AAAD//wMAUEsDBBQABgAIAAAAIQA4/SH/1gAAAJQBAAALAAAAX3JlbHMvLnJl&#10;bHOkkMFqwzAMhu+DvYPRfXGawxijTi+j0GvpHsDYimMaW0Yy2fr2M4PBMnrbUb/Q94l/f/hMi1qR&#10;JVI2sOt6UJgd+ZiDgffL8ekFlFSbvV0oo4EbChzGx4f9GRdb25HMsYhqlCwG5lrLq9biZkxWOiqY&#10;22YiTra2kYMu1l1tQD30/bPm3wwYN0x18gb45AdQl1tp5j/sFB2T0FQ7R0nTNEV3j6o9feQzro1i&#10;OWA14Fm+Q8a1a8+Bvu/d/dMb2JY5uiPbhG/ktn4cqGU/er3pcvwCAAD//wMAUEsDBBQABgAIAAAA&#10;IQBhVXLu+QEAAM0DAAAOAAAAZHJzL2Uyb0RvYy54bWysU9uO2yAQfa/Uf0C8N3aiJN1YcVbb3aaq&#10;tL1I237ABOMYFRgKJHb69R1wNhu1b1X9gMDDnJlz5rC+HYxmR+mDQlvz6aTkTFqBjbL7mn//tn1z&#10;w1mIYBvQaGXNTzLw283rV+veVXKGHepGekYgNlS9q3kXo6uKIohOGggTdNJSsEVvINLR74vGQ0/o&#10;RhezslwWPfrGeRQyBPr7MAb5JuO3rRTxS9sGGZmuOfUW8+rzuktrsVlDtffgOiXObcA/dGFAWSp6&#10;gXqACOzg1V9QRgmPAds4EWgKbFslZOZAbKblH2yeOnAycyFxgrvIFP4frPh8fHJfPYvDOxxogJlE&#10;cI8ofgRm8b4Du5d33mPfSWio8DRJVvQuVOfUJHWoQgLZ9Z+woSHDIWIGGlpvkirEkxE6DeB0EV0O&#10;kQn6uSxXy5IigkLTeTlfzvJUCqies50P8YNEw9Km5p6GmtHh+Bhi6gaq5yupmMWt0joPVlvW13y1&#10;mC1ywlXEqEi+08rU/KZM3+iERPK9bXJyBKXHPRXQ9sw6ER0px2E30MXEfofNifh7HP1F74E2Hfpf&#10;nPXkrZqHnwfwkjP90ZKGq+l8nsyYD/PFW2LM/HVkdx0BKwiq5pGzcXsfs4ET1+DuSOutyjK8dHLu&#10;lTyT1Tn7O5ny+pxvvbzCzW8AAAD//wMAUEsDBBQABgAIAAAAIQC7c7jZ4AAAAAsBAAAPAAAAZHJz&#10;L2Rvd25yZXYueG1sTI/LTsMwEEX3SPyDNUjsWrumpCXEqSrUliVQItZuPCQR8UOxm4a/Z1jBcmaO&#10;7pxbbCbbsxGH2HmnYDEXwNDV3nSuUVC972drYDFpZ3TvHSr4xgib8vqq0LnxF/eG4zE1jEJczLWC&#10;NqWQcx7rFq2Ocx/Q0e3TD1YnGoeGm0FfKNz2XAqRcas7Rx9aHfCpxfrreLYKQgqH1fPw8rrd7UdR&#10;fRwq2TU7pW5vpu0jsIRT+oPhV5/UoSSnkz87E1mvIFtm94QqmC3kHTAiVktJm5MCKdYPwMuC/+9Q&#10;/gAAAP//AwBQSwECLQAUAAYACAAAACEAtoM4kv4AAADhAQAAEwAAAAAAAAAAAAAAAAAAAAAAW0Nv&#10;bnRlbnRfVHlwZXNdLnhtbFBLAQItABQABgAIAAAAIQA4/SH/1gAAAJQBAAALAAAAAAAAAAAAAAAA&#10;AC8BAABfcmVscy8ucmVsc1BLAQItABQABgAIAAAAIQBhVXLu+QEAAM0DAAAOAAAAAAAAAAAAAAAA&#10;AC4CAABkcnMvZTJvRG9jLnhtbFBLAQItABQABgAIAAAAIQC7c7jZ4AAAAAsBAAAPAAAAAAAAAAAA&#10;AAAAAFMEAABkcnMvZG93bnJldi54bWxQSwUGAAAAAAQABADzAAAAYAUAAAAA&#10;" filled="f" stroked="f">
+            <v:textbox style="mso-fit-shape-to-text:t">
+              <w:txbxContent>
+                <w:p>
+                  <w:r>
+                    <w:rPr>
+                      <w:rFonts w:ascii="Times New Roman" w:hAnsi="Times New Roman"/>
+                      <w:b/>
+                      <w:bCs/>
+                      <w:sz w:val="28"/>
+                      <w:szCs w:val="28"/>
+                    </w:rPr>
+                    <w:t>D- 2</w:t>
+                  </w:r>
+                  <w:r>
+                    <w:rPr>
+                      <w:rFonts w:ascii="Times New Roman" w:hAnsi="Times New Roman"/>
+                      <w:b/>
+                      <w:bCs/>
+                      <w:sz w:val="28"/>
+                      <w:szCs w:val="28"/>
+                    </w:rPr>
+                    <w:t>4</w:t>
+                  </w:r>
+                </w:p>
+              </w:txbxContent>
+            </v:textbox>
+          </v:shape>
+        </w:pict>
+      </w:r>
+      <w:r>
+        <w:rPr>
+          <w:noProof/>
+        </w:rPr>
+        <w:drawing>
+          <wp:anchor distT="0" distB="0" distL="114300" distR="114300" simplePos="0" relativeHeight="251660800" behindDoc="0" locked="0" layoutInCell="1" allowOverlap="1" wp14:anchorId="3B2933B3" wp14:editId="36B13B96">
+            <wp:simplePos x="0" y="0"/>
+            <wp:positionH relativeFrom="margin">
+              <wp:posOffset>0</wp:posOffset>
+            </wp:positionH>
+            <wp:positionV relativeFrom="paragraph">
+              <wp:posOffset>-68580</wp:posOffset>
+            </wp:positionV>
+            <wp:extent cx="457200" cy="532130"/>
+            <wp:effectExtent l="0" t="0" r="0" b="1905"/>
+            <wp:wrapNone/>
+            <wp:docPr id="64187946" name="Picture 1"/>
+            <wp:cNvGraphicFramePr>
+              <a:graphicFrameLocks xmlns:a="http://schemas.openxmlformats.org/drawingml/2006/main" noChangeAspect="1"/>
+            </wp:cNvGraphicFramePr>
+            <a:graphic xmlns:a="http://schemas.openxmlformats.org/drawingml/2006/main">
+              <a:graphicData uri="http://schemas.openxmlformats.org/drawingml/2006/picture">
+                <pic:pic xmlns:pic="http://schemas.openxmlformats.org/drawingml/2006/picture">
+                  <pic:nvPicPr>
+                    <pic:cNvPr id="64187946" name="Picture 1"/>
+                    <pic:cNvPicPr>
+                      <a:picLocks noChangeAspect="1" noChangeArrowheads="1"/>
+                    </pic:cNvPicPr>
+                  </pic:nvPicPr>
+                  <pic:blipFill>
+                    <a:blip r:embed="rId7">
+                      <a:extLst>
+                        <a:ext uri="{28A0092B-C50C-407E-A947-70E740481C1C}">
+                          <a14:useLocalDpi xmlns:a14="http://schemas.microsoft.com/office/drawing/2010/main" val="0"/>
+                        </a:ext>
+                      </a:extLst>
+                    </a:blip>
+                    <a:srcRect/>
+                    <a:stretch>
+                      <a:fillRect/>
+                    </a:stretch>
+                  </pic:blipFill>
+                  <pic:spPr>
+                    <a:xfrm>
+                      <a:off x="0" y="0"/>
+                      <a:ext cx="457200" cy="532130"/>
+                    </a:xfrm>
+                    <a:prstGeom prst="rect">
+                      <a:avLst/>
+                    </a:prstGeom>
+                    <a:noFill/>
+                  </pic:spPr>
+                </pic:pic>
+              </a:graphicData>
+            </a:graphic>
+          </wp:anchor>
+        </w:drawing>
+      </w:r>
+      <w:r>
+        <w:rPr>
+          <w:rFonts w:ascii="Franklin Gothic Demi" w:hAnsi="Franklin Gothic Demi"/>
+          <w:b/>
+          <w:bCs/>
+          <w:sz w:val="36"/>
+          <w:szCs w:val="36"/>
+        </w:rPr>
+        <w:t>Green Society Public School</w:t>
+      </w:r>
+    </w:p>
+    <w:p>
+      <w:pPr>
+        <w:jc w:val="center"/>
+        <w:rPr>
+          <w:rFonts w:ascii="Times New Roman" w:hAnsi="Times New Roman"/>
+          <w:b/>
+          <w:bCs/>
+          <w:sz w:val="20"/>
+        </w:rPr>
+      </w:pPr>
+      <w:r>
+        <w:rPr>
+          <w:rFonts w:ascii="Times New Roman" w:hAnsi="Times New Roman"/>
+          <w:b/>
+          <w:bCs/>
+          <w:sz w:val="20"/>
+        </w:rPr>
+        <w:t xml:space="preserve">Ratnanagar-7, </w:t>
+      </w:r>
+      <w:proofErr w:type="spellStart"/>
+      <w:r>
+        <w:rPr>
+          <w:rFonts w:ascii="Times New Roman" w:hAnsi="Times New Roman"/>
+          <w:b/>
+          <w:bCs/>
+          <w:sz w:val="20"/>
+        </w:rPr>
+        <w:t>Sauraha</w:t>
+      </w:r>
+      <w:proofErr w:type="spellEnd"/>
+      <w:r>
+        <w:rPr>
+          <w:rFonts w:ascii="Times New Roman" w:hAnsi="Times New Roman"/>
+          <w:b/>
+          <w:bCs/>
+          <w:sz w:val="20"/>
+        </w:rPr>
+        <w:t>, Chitwan</w:t>
+      </w:r>
+    </w:p>
+    <w:p>
+      <w:pPr>
+        <w:ind w:left="1440"/>
+        <w:rPr>
+          <w:rFonts w:ascii="Times New Roman" w:hAnsi="Times New Roman"/>
+          <w:b/>
+          <w:bCs/>
+          <w:sz w:val="20"/>
+        </w:rPr>
+      </w:pPr>
+      <w:r>
+        <w:rPr>
+          <w:rFonts w:ascii="Times New Roman" w:hAnsi="Times New Roman"/>
+          <w:b/>
+          <w:bCs/>
+          <w:sz w:val="24"/>
+          <w:szCs w:val="24"/>
+        </w:rPr>
+        <w:t xml:space="preserve">               </w:t>
+      </w:r>
+      <w:r>
+        <w:rPr>
+          <w:rFonts w:ascii="Times New Roman" w:hAnsi="Times New Roman"/>
+          <w:b/>
+          <w:bCs/>
+          <w:sz w:val="24"/>
+          <w:szCs w:val="24"/>
+          <w:u w:val="single"/>
+        </w:rPr>
+        <w:t xml:space="preserve">First Term Exam </w:t>
+      </w:r>
+      <w:r>
+        <w:rPr>
+          <w:rFonts w:ascii="Times New Roman" w:hAnsi="Times New Roman" w:cs="Times New Roman"/>
+          <w:b/>
+          <w:bCs/>
+          <w:szCs w:val="18"/>
+          <w:u w:val="single"/>
+        </w:rPr>
+        <w:t>-2082</w:t>
+      </w:r>
+    </w:p>
+    <w:p>
+      <w:pPr>
+        <w:pBdr>
+          <w:bottom w:val="double" w:sz="6" w:space="1" w:color="auto"/>
+        </w:pBdr>
+        <w:spacing w:line="276" w:lineRule="auto"/>
+        <w:rPr>
+          <w:rFonts w:ascii="Times New Roman" w:hAnsi="Times New Roman"/>
+          <w:b/>
+          <w:bCs/>
+          <w:sz w:val="24"/>
+          <w:szCs w:val="24"/>
+        </w:rPr>
+      </w:pPr>
+      <w:r>
+        <w:rPr>
+          <w:rFonts w:ascii="Times New Roman" w:hAnsi="Times New Roman"/>
+          <w:b/>
+          <w:bCs/>
+          <w:sz w:val="24"/>
+          <w:szCs w:val="24"/>
+        </w:rPr>
+        <w:t>Class:</w:t>
+      </w:r>
+      <w:r>
+        <w:rPr>
+          <w:rFonts w:ascii="Times New Roman" w:hAnsi="Times New Roman"/>
+          <w:b/>
+          <w:bCs/>
+          <w:sz w:val="24"/>
+          <w:szCs w:val="24"/>
+        </w:rPr>
+        <w:tab/>
         <w:t>5</w:t>
       </w:r>
       <w:r>
         <w:rPr>
-          <w:b/>
-          <w:bCs/>
-        </w:rPr>
-        <w:tab/>
-      </w:r>
-      <w:r>
-        <w:rPr>
-          <w:b/>
-          <w:bCs/>
-          <w:w w:val="95"/>
-        </w:rPr>
-        <w:t>Full</w:t>
-      </w:r>
-      <w:r>
-        <w:rPr>
-          <w:b/>
-          <w:bCs/>
-          <w:w w:val="95"/>
-        </w:rPr>
-        <w:t xml:space="preserve"> </w:t>
-      </w:r>
-      <w:r>
-        <w:rPr>
-          <w:b/>
-          <w:bCs/>
-          <w:w w:val="95"/>
-        </w:rPr>
-        <w:t>marks: -</w:t>
-      </w:r>
-      <w:r>
-        <w:rPr>
-          <w:b/>
-          <w:bCs/>
-          <w:w w:val="95"/>
-        </w:rPr>
-        <w:t xml:space="preserve"> 5</w:t>
-      </w:r>
-      <w:r>
-        <w:rPr>
-          <w:b/>
-          <w:bCs/>
-          <w:w w:val="95"/>
-        </w:rPr>
-        <w:t>0</w:t>
-      </w:r>
-    </w:p>
-    <w:p>
-      <w:pPr>
-        <w:pStyle w:val="BodyText"/>
-        <w:spacing w:before="1"/>
-        <w:ind w:left="430"/>
-        <w:rPr>
-          <w:b/>
-          <w:bCs/>
-        </w:rPr>
-      </w:pPr>
-      <w:r>
-        <w:rPr>
-          <w:b/>
-          <w:bCs/>
-          <w:w w:val="95"/>
-        </w:rPr>
-        <w:t>Subject:-</w:t>
-      </w:r>
-      <w:r>
-        <w:rPr>
-          <w:b/>
-          <w:bCs/>
-          <w:spacing w:val="17"/>
-          <w:w w:val="95"/>
-        </w:rPr>
-        <w:t xml:space="preserve">Science </w:t>
+          <w:rFonts w:ascii="Times New Roman" w:hAnsi="Times New Roman"/>
+          <w:b/>
+          <w:bCs/>
+          <w:sz w:val="24"/>
+          <w:szCs w:val="24"/>
+        </w:rPr>
+        <w:tab/>
+      </w:r>
+      <w:r>
+        <w:rPr>
+          <w:rFonts w:ascii="Times New Roman" w:hAnsi="Times New Roman"/>
+          <w:b/>
+          <w:bCs/>
+          <w:sz w:val="24"/>
+          <w:szCs w:val="24"/>
+        </w:rPr>
+        <w:tab/>
+        <w:t xml:space="preserve">              Time: 2 hrs.</w:t>
+      </w:r>
+      <w:r>
+        <w:rPr>
+          <w:rFonts w:ascii="Times New Roman" w:hAnsi="Times New Roman"/>
+          <w:b/>
+          <w:bCs/>
+          <w:sz w:val="24"/>
+          <w:szCs w:val="24"/>
+        </w:rPr>
+        <w:tab/>
+      </w:r>
+      <w:r>
+        <w:rPr>
+          <w:rFonts w:ascii="Times New Roman" w:hAnsi="Times New Roman"/>
+          <w:b/>
+          <w:bCs/>
+          <w:sz w:val="24"/>
+          <w:szCs w:val="24"/>
+        </w:rPr>
+        <w:tab/>
+      </w:r>
+      <w:r>
+        <w:rPr>
+          <w:rFonts w:ascii="Times New Roman" w:hAnsi="Times New Roman"/>
+          <w:b/>
+          <w:bCs/>
+          <w:sz w:val="24"/>
+          <w:szCs w:val="24"/>
+        </w:rPr>
+        <w:tab/>
+      </w:r>
+      <w:r>
+        <w:rPr>
+          <w:rFonts w:ascii="Times New Roman" w:hAnsi="Times New Roman"/>
+          <w:b/>
+          <w:bCs/>
+          <w:sz w:val="24"/>
+          <w:szCs w:val="24"/>
+        </w:rPr>
+        <w:tab/>
+        <w:t>F.M.:50</w:t>
+      </w:r>
+    </w:p>
+    <w:p>
+      <w:pPr>
+        <w:pBdr>
+          <w:bottom w:val="double" w:sz="6" w:space="1" w:color="auto"/>
+        </w:pBdr>
+        <w:spacing w:line="276" w:lineRule="auto"/>
+        <w:rPr>
+          <w:rFonts w:ascii="Times New Roman" w:hAnsi="Times New Roman"/>
+          <w:b/>
+          <w:bCs/>
+          <w:sz w:val="24"/>
+          <w:szCs w:val="24"/>
+        </w:rPr>
+      </w:pPr>
+      <w:r>
+        <w:rPr>
+          <w:rFonts w:ascii="Times New Roman" w:hAnsi="Times New Roman"/>
+          <w:b/>
+          <w:bCs/>
+          <w:sz w:val="24"/>
+          <w:szCs w:val="24"/>
+        </w:rPr>
+        <w:t xml:space="preserve">Sub: </w:t>
+      </w:r>
+      <w:r>
+        <w:rPr>
+          <w:rFonts w:ascii="Times New Roman" w:hAnsi="Times New Roman"/>
+          <w:b/>
+          <w:bCs/>
+          <w:sz w:val="24"/>
+          <w:szCs w:val="24"/>
+        </w:rPr>
+        <w:t>Science</w:t>
+      </w:r>
+      <w:r>
+        <w:rPr>
+          <w:rFonts w:ascii="Times New Roman" w:hAnsi="Times New Roman"/>
+          <w:b/>
+          <w:bCs/>
+          <w:sz w:val="24"/>
+          <w:szCs w:val="24"/>
+        </w:rPr>
+        <w:tab/>
+      </w:r>
+      <w:r>
+        <w:rPr>
+          <w:rFonts w:ascii="Times New Roman" w:hAnsi="Times New Roman"/>
+          <w:b/>
+          <w:bCs/>
+          <w:sz w:val="24"/>
+          <w:szCs w:val="24"/>
+        </w:rPr>
+        <w:tab/>
+      </w:r>
+      <w:r>
+        <w:rPr>
+          <w:rFonts w:ascii="Times New Roman" w:hAnsi="Times New Roman"/>
+          <w:b/>
+          <w:bCs/>
+          <w:sz w:val="24"/>
+          <w:szCs w:val="24"/>
+        </w:rPr>
+        <w:tab/>
+      </w:r>
+      <w:r>
+        <w:rPr>
+          <w:rFonts w:ascii="Times New Roman" w:hAnsi="Times New Roman"/>
+          <w:b/>
+          <w:bCs/>
+          <w:sz w:val="24"/>
+          <w:szCs w:val="24"/>
+        </w:rPr>
+        <w:tab/>
+      </w:r>
+      <w:r>
+        <w:rPr>
+          <w:rFonts w:ascii="Times New Roman" w:hAnsi="Times New Roman"/>
+          <w:b/>
+          <w:bCs/>
+          <w:sz w:val="24"/>
+          <w:szCs w:val="24"/>
+        </w:rPr>
+        <w:tab/>
+      </w:r>
+      <w:r>
+        <w:rPr>
+          <w:rFonts w:ascii="Times New Roman" w:hAnsi="Times New Roman"/>
+          <w:b/>
+          <w:bCs/>
+          <w:sz w:val="24"/>
+          <w:szCs w:val="24"/>
+        </w:rPr>
+        <w:tab/>
+      </w:r>
+      <w:r>
+        <w:rPr>
+          <w:rFonts w:ascii="Times New Roman" w:hAnsi="Times New Roman"/>
+          <w:b/>
+          <w:bCs/>
+          <w:sz w:val="24"/>
+          <w:szCs w:val="24"/>
+        </w:rPr>
+        <w:tab/>
+        <w:t xml:space="preserve">            </w:t>
       </w:r>
     </w:p>
     <w:p>
@@ -176,12 +424,14 @@
         </w:tabs>
         <w:ind w:left="100"/>
         <w:rPr>
-          <w:b/>
-          <w:bCs/>
-        </w:rPr>
-      </w:pPr>
-      <w:r>
-        <w:rPr>
+          <w:rFonts w:ascii="Times New Roman" w:hAnsi="Times New Roman" w:cs="Times New Roman"/>
+          <w:b/>
+          <w:bCs/>
+        </w:rPr>
+      </w:pPr>
+      <w:r>
+        <w:rPr>
+          <w:rFonts w:ascii="Times New Roman" w:hAnsi="Times New Roman" w:cs="Times New Roman"/>
           <w:b/>
           <w:bCs/>
         </w:rPr>
@@ -189,6 +439,7 @@
       </w:r>
       <w:r>
         <w:rPr>
+          <w:rFonts w:ascii="Times New Roman" w:hAnsi="Times New Roman" w:cs="Times New Roman"/>
           <w:b/>
           <w:bCs/>
         </w:rPr>
@@ -196,6 +447,7 @@
       </w:r>
       <w:r>
         <w:rPr>
+          <w:rFonts w:ascii="Times New Roman" w:hAnsi="Times New Roman" w:cs="Times New Roman"/>
           <w:b/>
           <w:bCs/>
         </w:rPr>
@@ -203,6 +455,7 @@
       </w:r>
       <w:r>
         <w:rPr>
+          <w:rFonts w:ascii="Times New Roman" w:hAnsi="Times New Roman" w:cs="Times New Roman"/>
           <w:b/>
           <w:bCs/>
         </w:rPr>
@@ -210,6 +463,7 @@
       </w:r>
       <w:r>
         <w:rPr>
+          <w:rFonts w:ascii="Times New Roman" w:hAnsi="Times New Roman" w:cs="Times New Roman"/>
           <w:b/>
           <w:bCs/>
         </w:rPr>
@@ -217,6 +471,7 @@
       </w:r>
       <w:r>
         <w:rPr>
+          <w:rFonts w:ascii="Times New Roman" w:hAnsi="Times New Roman" w:cs="Times New Roman"/>
           <w:b/>
           <w:bCs/>
         </w:rPr>
@@ -224,6 +479,7 @@
       </w:r>
       <w:r>
         <w:rPr>
+          <w:rFonts w:ascii="Times New Roman" w:hAnsi="Times New Roman" w:cs="Times New Roman"/>
           <w:b/>
           <w:bCs/>
         </w:rPr>
@@ -231,6 +487,7 @@
       </w:r>
       <w:r>
         <w:rPr>
+          <w:rFonts w:ascii="Times New Roman" w:hAnsi="Times New Roman" w:cs="Times New Roman"/>
           <w:b/>
           <w:bCs/>
         </w:rPr>
@@ -238,6 +495,7 @@
       </w:r>
       <w:r>
         <w:rPr>
+          <w:rFonts w:ascii="Times New Roman" w:hAnsi="Times New Roman" w:cs="Times New Roman"/>
           <w:b/>
           <w:bCs/>
         </w:rPr>
@@ -245,6 +503,7 @@
       </w:r>
       <w:r>
         <w:rPr>
+          <w:rFonts w:ascii="Times New Roman" w:hAnsi="Times New Roman" w:cs="Times New Roman"/>
           <w:b/>
           <w:bCs/>
         </w:rPr>
@@ -252,6 +511,7 @@
       </w:r>
       <w:r>
         <w:rPr>
+          <w:rFonts w:ascii="Times New Roman" w:hAnsi="Times New Roman" w:cs="Times New Roman"/>
           <w:b/>
           <w:bCs/>
         </w:rPr>
@@ -259,6 +519,7 @@
       </w:r>
       <w:r>
         <w:rPr>
+          <w:rFonts w:ascii="Times New Roman" w:hAnsi="Times New Roman" w:cs="Times New Roman"/>
           <w:b/>
           <w:bCs/>
         </w:rPr>
@@ -266,6 +527,7 @@
       </w:r>
       <w:r>
         <w:rPr>
+          <w:rFonts w:ascii="Times New Roman" w:hAnsi="Times New Roman" w:cs="Times New Roman"/>
           <w:b/>
           <w:bCs/>
         </w:rPr>
@@ -273,6 +535,7 @@
       </w:r>
       <w:r>
         <w:rPr>
+          <w:rFonts w:ascii="Times New Roman" w:hAnsi="Times New Roman" w:cs="Times New Roman"/>
           <w:b/>
           <w:bCs/>
         </w:rPr>
@@ -280,6 +543,7 @@
       </w:r>
       <w:r>
         <w:rPr>
+          <w:rFonts w:ascii="Times New Roman" w:hAnsi="Times New Roman" w:cs="Times New Roman"/>
           <w:b/>
           <w:bCs/>
         </w:rPr>
@@ -287,6 +551,7 @@
       </w:r>
       <w:r>
         <w:rPr>
+          <w:rFonts w:ascii="Times New Roman" w:hAnsi="Times New Roman" w:cs="Times New Roman"/>
           <w:b/>
           <w:bCs/>
         </w:rPr>
@@ -294,6 +559,7 @@
       </w:r>
       <w:r>
         <w:rPr>
+          <w:rFonts w:ascii="Times New Roman" w:hAnsi="Times New Roman" w:cs="Times New Roman"/>
           <w:b/>
           <w:bCs/>
         </w:rPr>
@@ -301,6 +567,7 @@
       </w:r>
       <w:r>
         <w:rPr>
+          <w:rFonts w:ascii="Times New Roman" w:hAnsi="Times New Roman" w:cs="Times New Roman"/>
           <w:b/>
           <w:bCs/>
         </w:rPr>
@@ -308,14 +575,33 @@
       </w:r>
       <w:r>
         <w:rPr>
-          <w:b/>
-          <w:bCs/>
-        </w:rPr>
-        <w:tab/>
+          <w:rFonts w:ascii="Times New Roman" w:hAnsi="Times New Roman" w:cs="Times New Roman"/>
+          <w:b/>
+          <w:bCs/>
+        </w:rPr>
+        <w:t xml:space="preserve"> </w:t>
+      </w:r>
+      <w:proofErr w:type="gramStart"/>
+      <w:r>
+        <w:rPr>
+          <w:rFonts w:ascii="Times New Roman" w:hAnsi="Times New Roman" w:cs="Times New Roman"/>
+          <w:b/>
+          <w:bCs/>
+        </w:rPr>
+        <w:t xml:space="preserve">   </w:t>
+      </w:r>
+      <w:r>
+        <w:rPr>
+          <w:rFonts w:ascii="Times New Roman" w:hAnsi="Times New Roman" w:cs="Times New Roman"/>
+          <w:b/>
+          <w:bCs/>
+        </w:rPr>
         <w:t>(</w:t>
       </w:r>
-      <w:r>
-        <w:rPr>
+      <w:proofErr w:type="gramEnd"/>
+      <w:r>
+        <w:rPr>
+          <w:rFonts w:ascii="Times New Roman" w:hAnsi="Times New Roman" w:cs="Times New Roman"/>
           <w:b/>
           <w:bCs/>
         </w:rPr>
@@ -323,6 +609,7 @@
       </w:r>
       <w:r>
         <w:rPr>
+          <w:rFonts w:ascii="Times New Roman" w:hAnsi="Times New Roman" w:cs="Times New Roman"/>
           <w:b/>
           <w:bCs/>
         </w:rPr>
@@ -330,6 +617,7 @@
       </w:r>
       <w:r>
         <w:rPr>
+          <w:rFonts w:ascii="Times New Roman" w:hAnsi="Times New Roman" w:cs="Times New Roman"/>
           <w:b/>
           <w:bCs/>
         </w:rPr>
@@ -337,20 +625,12 @@
       </w:r>
       <w:r>
         <w:rPr>
+          <w:rFonts w:ascii="Times New Roman" w:hAnsi="Times New Roman" w:cs="Times New Roman"/>
           <w:b/>
           <w:bCs/>
         </w:rPr>
         <w:t>)</w:t>
       </w:r>
-    </w:p>
-    <w:p>
-      <w:pPr>
-        <w:pStyle w:val="BodyText"/>
-        <w:spacing w:before="5"/>
-        <w:rPr>
-          <w:sz w:val="20"/>
-        </w:rPr>
-      </w:pPr>
     </w:p>
     <w:p>
       <w:pPr>
@@ -360,64 +640,95 @@
           <w:numId w:val="1"/>
         </w:numPr>
         <w:tabs>
+          <w:tab w:val="left" w:pos="270"/>
+          <w:tab w:val="left" w:pos="3252"/>
+        </w:tabs>
+        <w:ind w:left="0" w:firstLine="0"/>
+        <w:rPr>
+          <w:rFonts w:ascii="Times New Roman" w:hAnsi="Times New Roman" w:cs="Times New Roman"/>
+          <w:b/>
+          <w:bCs/>
+        </w:rPr>
+      </w:pPr>
+      <w:r>
+        <w:rPr>
+          <w:rFonts w:ascii="Times New Roman" w:hAnsi="Times New Roman" w:cs="Times New Roman"/>
+          <w:b/>
+          <w:bCs/>
+        </w:rPr>
+        <w:t>Which of the following is a scientific process of learning?</w:t>
+      </w:r>
+      <w:r>
+        <w:rPr>
+          <w:rFonts w:ascii="Times New Roman" w:hAnsi="Times New Roman" w:cs="Times New Roman"/>
+          <w:b/>
+          <w:bCs/>
+        </w:rPr>
+        <w:t xml:space="preserve"> </w:t>
+      </w:r>
+    </w:p>
+    <w:p>
+      <w:pPr>
+        <w:pStyle w:val="ListParagraph"/>
+        <w:tabs>
           <w:tab w:val="left" w:pos="410"/>
           <w:tab w:val="left" w:pos="3252"/>
         </w:tabs>
-        <w:spacing w:line="463" w:lineRule="auto"/>
-        <w:ind w:firstLine="0"/>
-        <w:rPr>
-          <w:b/>
-          <w:bCs/>
-        </w:rPr>
-      </w:pPr>
-      <w:r>
-        <w:rPr>
-          <w:b/>
-          <w:bCs/>
-        </w:rPr>
-        <w:t>Which of the following is a scientific process of learning?</w:t>
-      </w:r>
-      <w:r>
-        <w:rPr>
-          <w:b/>
-          <w:bCs/>
-        </w:rPr>
-        <w:t xml:space="preserve"> </w:t>
-      </w:r>
-    </w:p>
-    <w:p>
-      <w:pPr>
-        <w:pStyle w:val="ListParagraph"/>
-        <w:tabs>
-          <w:tab w:val="left" w:pos="410"/>
-          <w:tab w:val="left" w:pos="3252"/>
-        </w:tabs>
-        <w:spacing w:line="463" w:lineRule="auto"/>
-        <w:ind w:right="900"/>
-      </w:pPr>
-      <w:r>
-        <w:t>i)</w:t>
-      </w:r>
-      <w:r>
-        <w:rPr>
+        <w:ind w:left="288" w:right="900"/>
+        <w:rPr>
+          <w:rFonts w:ascii="Times New Roman" w:hAnsi="Times New Roman" w:cs="Times New Roman"/>
+        </w:rPr>
+      </w:pPr>
+      <w:proofErr w:type="spellStart"/>
+      <w:r>
+        <w:rPr>
+          <w:rFonts w:ascii="Times New Roman" w:hAnsi="Times New Roman" w:cs="Times New Roman"/>
+        </w:rPr>
+        <w:t>i</w:t>
+      </w:r>
+      <w:proofErr w:type="spellEnd"/>
+      <w:r>
+        <w:rPr>
+          <w:rFonts w:ascii="Times New Roman" w:hAnsi="Times New Roman" w:cs="Times New Roman"/>
+        </w:rPr>
+        <w:t>)</w:t>
+      </w:r>
+      <w:r>
+        <w:rPr>
+          <w:rFonts w:ascii="Times New Roman" w:hAnsi="Times New Roman" w:cs="Times New Roman"/>
           <w:spacing w:val="-2"/>
         </w:rPr>
         <w:t xml:space="preserve"> Rote Learning</w:t>
       </w:r>
       <w:r>
         <w:rPr>
+          <w:rFonts w:ascii="Times New Roman" w:hAnsi="Times New Roman" w:cs="Times New Roman"/>
           <w:spacing w:val="-2"/>
         </w:rPr>
         <w:tab/>
       </w:r>
       <w:r>
+        <w:rPr>
+          <w:rFonts w:ascii="Times New Roman" w:hAnsi="Times New Roman" w:cs="Times New Roman"/>
+          <w:spacing w:val="-2"/>
+        </w:rPr>
+        <w:tab/>
+      </w:r>
+      <w:r>
+        <w:rPr>
+          <w:rFonts w:ascii="Times New Roman" w:hAnsi="Times New Roman" w:cs="Times New Roman"/>
+        </w:rPr>
         <w:t>ii</w:t>
       </w:r>
       <w:r>
+        <w:rPr>
+          <w:rFonts w:ascii="Times New Roman" w:hAnsi="Times New Roman" w:cs="Times New Roman"/>
+        </w:rPr>
         <w:t>)</w:t>
       </w:r>
       <w:r>
         <w:rPr>
+          <w:rFonts w:ascii="Times New Roman" w:hAnsi="Times New Roman" w:cs="Times New Roman"/>
           <w:spacing w:val="-2"/>
         </w:rPr>
         <w:t xml:space="preserve"> Reading by shouting</w:t>
@@ -429,48 +740,63 @@
         <w:tabs>
           <w:tab w:val="left" w:pos="3302"/>
         </w:tabs>
-        <w:spacing w:line="263" w:lineRule="exact"/>
-        <w:ind w:left="155"/>
-      </w:pPr>
-      <w:r>
+        <w:ind w:left="288"/>
+        <w:rPr>
+          <w:rFonts w:ascii="Times New Roman" w:hAnsi="Times New Roman" w:cs="Times New Roman"/>
+        </w:rPr>
+      </w:pPr>
+      <w:r>
+        <w:rPr>
+          <w:rFonts w:ascii="Times New Roman" w:hAnsi="Times New Roman" w:cs="Times New Roman"/>
+        </w:rPr>
         <w:t>iii</w:t>
       </w:r>
       <w:r>
+        <w:rPr>
+          <w:rFonts w:ascii="Times New Roman" w:hAnsi="Times New Roman" w:cs="Times New Roman"/>
+        </w:rPr>
         <w:t>)</w:t>
       </w:r>
       <w:r>
         <w:rPr>
+          <w:rFonts w:ascii="Times New Roman" w:hAnsi="Times New Roman" w:cs="Times New Roman"/>
           <w:spacing w:val="-3"/>
         </w:rPr>
         <w:t xml:space="preserve"> Copying from friend</w:t>
       </w:r>
       <w:r>
         <w:rPr>
+          <w:rFonts w:ascii="Times New Roman" w:hAnsi="Times New Roman" w:cs="Times New Roman"/>
           <w:spacing w:val="-3"/>
         </w:rPr>
         <w:tab/>
       </w:r>
       <w:r>
+        <w:rPr>
+          <w:rFonts w:ascii="Times New Roman" w:hAnsi="Times New Roman" w:cs="Times New Roman"/>
+          <w:spacing w:val="-3"/>
+        </w:rPr>
+        <w:tab/>
+      </w:r>
+      <w:r>
+        <w:rPr>
+          <w:rFonts w:ascii="Times New Roman" w:hAnsi="Times New Roman" w:cs="Times New Roman"/>
+        </w:rPr>
         <w:t>iv</w:t>
       </w:r>
       <w:r>
+        <w:rPr>
+          <w:rFonts w:ascii="Times New Roman" w:hAnsi="Times New Roman" w:cs="Times New Roman"/>
+        </w:rPr>
         <w:t>)</w:t>
       </w:r>
       <w:r>
         <w:rPr>
+          <w:rFonts w:ascii="Times New Roman" w:hAnsi="Times New Roman" w:cs="Times New Roman"/>
           <w:spacing w:val="-4"/>
         </w:rPr>
         <w:t xml:space="preserve"> Observation</w:t>
       </w:r>
-    </w:p>
-    <w:p>
-      <w:pPr>
-        <w:pStyle w:val="BodyText"/>
-        <w:spacing w:before="5"/>
-        <w:rPr>
-          <w:sz w:val="20"/>
-        </w:rPr>
-      </w:pPr>
     </w:p>
     <w:p>
       <w:pPr>
@@ -483,22 +809,48 @@
           <w:tab w:val="left" w:pos="410"/>
           <w:tab w:val="left" w:pos="3142"/>
         </w:tabs>
-        <w:spacing w:line="463" w:lineRule="auto"/>
-        <w:ind w:firstLine="0"/>
-        <w:rPr>
-          <w:b/>
-          <w:bCs/>
-        </w:rPr>
-      </w:pPr>
-      <w:r>
-        <w:rPr>
-          <w:b/>
-          <w:bCs/>
-        </w:rPr>
-        <w:t>What is the safety measures that should be considered to avoid accidents also called</w:t>
-      </w:r>
-      <w:r>
-        <w:rPr>
+        <w:ind w:left="205" w:hanging="205"/>
+        <w:rPr>
+          <w:rFonts w:ascii="Times New Roman" w:hAnsi="Times New Roman" w:cs="Times New Roman"/>
+          <w:b/>
+          <w:bCs/>
+        </w:rPr>
+      </w:pPr>
+      <w:r>
+        <w:rPr>
+          <w:rFonts w:ascii="Times New Roman" w:hAnsi="Times New Roman" w:cs="Times New Roman"/>
+          <w:b/>
+          <w:bCs/>
+        </w:rPr>
+        <w:t xml:space="preserve"> </w:t>
+      </w:r>
+      <w:r>
+        <w:rPr>
+          <w:rFonts w:ascii="Times New Roman" w:hAnsi="Times New Roman" w:cs="Times New Roman"/>
+          <w:b/>
+          <w:bCs/>
+        </w:rPr>
+        <w:t xml:space="preserve">What </w:t>
+      </w:r>
+      <w:r>
+        <w:rPr>
+          <w:rFonts w:ascii="Times New Roman" w:hAnsi="Times New Roman" w:cs="Times New Roman"/>
+          <w:b/>
+          <w:bCs/>
+        </w:rPr>
+        <w:t>are</w:t>
+      </w:r>
+      <w:r>
+        <w:rPr>
+          <w:rFonts w:ascii="Times New Roman" w:hAnsi="Times New Roman" w:cs="Times New Roman"/>
+          <w:b/>
+          <w:bCs/>
+        </w:rPr>
+        <w:t xml:space="preserve"> the safety measures that should be considered to avoid accidents also called</w:t>
+      </w:r>
+      <w:r>
+        <w:rPr>
+          <w:rFonts w:ascii="Times New Roman" w:hAnsi="Times New Roman" w:cs="Times New Roman"/>
           <w:b/>
           <w:bCs/>
         </w:rPr>
@@ -516,24 +868,42 @@
           <w:tab w:val="left" w:pos="410"/>
           <w:tab w:val="left" w:pos="3142"/>
         </w:tabs>
-        <w:spacing w:line="463" w:lineRule="auto"/>
-      </w:pPr>
-      <w:r>
-        <w:rPr>
+        <w:ind w:left="473"/>
+        <w:rPr>
+          <w:rFonts w:ascii="Times New Roman" w:hAnsi="Times New Roman" w:cs="Times New Roman"/>
+        </w:rPr>
+      </w:pPr>
+      <w:r>
+        <w:rPr>
+          <w:rFonts w:ascii="Times New Roman" w:hAnsi="Times New Roman" w:cs="Times New Roman"/>
           <w:spacing w:val="-2"/>
         </w:rPr>
         <w:t>Define a question</w:t>
       </w:r>
       <w:r>
         <w:rPr>
+          <w:rFonts w:ascii="Times New Roman" w:hAnsi="Times New Roman" w:cs="Times New Roman"/>
           <w:spacing w:val="-2"/>
         </w:rPr>
         <w:tab/>
       </w:r>
       <w:r>
+        <w:rPr>
+          <w:rFonts w:ascii="Times New Roman" w:hAnsi="Times New Roman" w:cs="Times New Roman"/>
+          <w:spacing w:val="-2"/>
+        </w:rPr>
+        <w:tab/>
+      </w:r>
+      <w:r>
+        <w:rPr>
+          <w:rFonts w:ascii="Times New Roman" w:hAnsi="Times New Roman" w:cs="Times New Roman"/>
+        </w:rPr>
         <w:t xml:space="preserve">ii) </w:t>
       </w:r>
       <w:r>
+        <w:rPr>
+          <w:rFonts w:ascii="Times New Roman" w:hAnsi="Times New Roman" w:cs="Times New Roman"/>
+        </w:rPr>
         <w:t>Precaution</w:t>
       </w:r>
     </w:p>
@@ -543,32 +913,53 @@
         <w:tabs>
           <w:tab w:val="left" w:pos="3137"/>
         </w:tabs>
-        <w:spacing w:line="263" w:lineRule="exact"/>
-        <w:ind w:left="155"/>
-      </w:pPr>
-      <w:r>
+        <w:ind w:left="288"/>
+        <w:rPr>
+          <w:rFonts w:ascii="Times New Roman" w:hAnsi="Times New Roman" w:cs="Times New Roman"/>
+        </w:rPr>
+      </w:pPr>
+      <w:r>
+        <w:rPr>
+          <w:rFonts w:ascii="Times New Roman" w:hAnsi="Times New Roman" w:cs="Times New Roman"/>
+        </w:rPr>
         <w:t>iii)</w:t>
       </w:r>
       <w:r>
         <w:rPr>
+          <w:rFonts w:ascii="Times New Roman" w:hAnsi="Times New Roman" w:cs="Times New Roman"/>
           <w:spacing w:val="-3"/>
         </w:rPr>
         <w:t xml:space="preserve"> Making conclusion</w:t>
       </w:r>
       <w:r>
         <w:rPr>
+          <w:rFonts w:ascii="Times New Roman" w:hAnsi="Times New Roman" w:cs="Times New Roman"/>
           <w:spacing w:val="-3"/>
         </w:rPr>
         <w:tab/>
       </w:r>
       <w:r>
+        <w:rPr>
+          <w:rFonts w:ascii="Times New Roman" w:hAnsi="Times New Roman" w:cs="Times New Roman"/>
+          <w:spacing w:val="-3"/>
+        </w:rPr>
+        <w:tab/>
+      </w:r>
+      <w:r>
+        <w:rPr>
+          <w:rFonts w:ascii="Times New Roman" w:hAnsi="Times New Roman" w:cs="Times New Roman"/>
+        </w:rPr>
         <w:t>iv)</w:t>
       </w:r>
       <w:r>
+        <w:rPr>
+          <w:rFonts w:ascii="Times New Roman" w:hAnsi="Times New Roman" w:cs="Times New Roman"/>
+        </w:rPr>
         <w:t xml:space="preserve"> </w:t>
       </w:r>
       <w:r>
         <w:rPr>
+          <w:rFonts w:ascii="Times New Roman" w:hAnsi="Times New Roman" w:cs="Times New Roman"/>
           <w:spacing w:val="-9"/>
         </w:rPr>
         <w:t>Experiment</w:t>
@@ -576,46 +967,31 @@
     </w:p>
     <w:p>
       <w:pPr>
-        <w:pStyle w:val="BodyText"/>
-        <w:spacing w:before="5"/>
-        <w:rPr>
-          <w:sz w:val="20"/>
-        </w:rPr>
-      </w:pPr>
-    </w:p>
-    <w:p>
-      <w:pPr>
         <w:tabs>
           <w:tab w:val="left" w:pos="410"/>
         </w:tabs>
         <w:rPr>
-          <w:b/>
-          <w:bCs/>
-        </w:rPr>
-      </w:pPr>
-      <w:r>
-        <w:rPr>
-          <w:b/>
-          <w:bCs/>
-        </w:rPr>
-        <w:t xml:space="preserve">   3) </w:t>
-      </w:r>
-      <w:r>
-        <w:rPr>
+          <w:rFonts w:ascii="Times New Roman" w:hAnsi="Times New Roman" w:cs="Times New Roman"/>
+          <w:b/>
+          <w:bCs/>
+        </w:rPr>
+      </w:pPr>
+      <w:r>
+        <w:rPr>
+          <w:rFonts w:ascii="Times New Roman" w:hAnsi="Times New Roman" w:cs="Times New Roman"/>
+          <w:b/>
+          <w:bCs/>
+        </w:rPr>
+        <w:t xml:space="preserve">3) </w:t>
+      </w:r>
+      <w:r>
+        <w:rPr>
+          <w:rFonts w:ascii="Times New Roman" w:hAnsi="Times New Roman" w:cs="Times New Roman"/>
           <w:b/>
           <w:bCs/>
         </w:rPr>
         <w:t>What is observation?</w:t>
       </w:r>
-    </w:p>
-    <w:p>
-      <w:pPr>
-        <w:pStyle w:val="BodyText"/>
-        <w:spacing w:before="5"/>
-        <w:rPr>
-          <w:sz w:val="20"/>
-        </w:rPr>
-      </w:pPr>
     </w:p>
     <w:p>
       <w:pPr>
@@ -623,22 +999,52 @@
           <w:tab w:val="left" w:pos="340"/>
           <w:tab w:val="left" w:pos="3047"/>
         </w:tabs>
-        <w:ind w:left="155"/>
-      </w:pPr>
-      <w:r>
-        <w:t>i) To see deeply</w:t>
-      </w:r>
-      <w:r>
-        <w:tab/>
-      </w:r>
-      <w:r>
+        <w:ind w:left="288"/>
+        <w:rPr>
+          <w:rFonts w:ascii="Times New Roman" w:hAnsi="Times New Roman" w:cs="Times New Roman"/>
+        </w:rPr>
+      </w:pPr>
+      <w:proofErr w:type="spellStart"/>
+      <w:r>
+        <w:rPr>
+          <w:rFonts w:ascii="Times New Roman" w:hAnsi="Times New Roman" w:cs="Times New Roman"/>
+        </w:rPr>
+        <w:t>i</w:t>
+      </w:r>
+      <w:proofErr w:type="spellEnd"/>
+      <w:r>
+        <w:rPr>
+          <w:rFonts w:ascii="Times New Roman" w:hAnsi="Times New Roman" w:cs="Times New Roman"/>
+        </w:rPr>
+        <w:t>) To see deeply</w:t>
+      </w:r>
+      <w:r>
+        <w:rPr>
+          <w:rFonts w:ascii="Times New Roman" w:hAnsi="Times New Roman" w:cs="Times New Roman"/>
+        </w:rPr>
+        <w:tab/>
+      </w:r>
+      <w:r>
+        <w:rPr>
+          <w:rFonts w:ascii="Times New Roman" w:hAnsi="Times New Roman" w:cs="Times New Roman"/>
+        </w:rPr>
+        <w:tab/>
+      </w:r>
+      <w:r>
+        <w:rPr>
+          <w:rFonts w:ascii="Times New Roman" w:hAnsi="Times New Roman" w:cs="Times New Roman"/>
+        </w:rPr>
         <w:t>ii)</w:t>
       </w:r>
       <w:r>
+        <w:rPr>
+          <w:rFonts w:ascii="Times New Roman" w:hAnsi="Times New Roman" w:cs="Times New Roman"/>
+        </w:rPr>
         <w:t xml:space="preserve"> </w:t>
       </w:r>
       <w:r>
         <w:rPr>
+          <w:rFonts w:ascii="Times New Roman" w:hAnsi="Times New Roman" w:cs="Times New Roman"/>
           <w:spacing w:val="-2"/>
         </w:rPr>
         <w:t>To write properly</w:t>
@@ -650,52 +1056,65 @@
         <w:tabs>
           <w:tab w:val="left" w:pos="3043"/>
         </w:tabs>
-        <w:ind w:left="155"/>
-      </w:pPr>
-      <w:r>
-        <w:rPr>
+        <w:ind w:left="288"/>
+        <w:rPr>
+          <w:rFonts w:ascii="Times New Roman" w:hAnsi="Times New Roman" w:cs="Times New Roman"/>
+        </w:rPr>
+      </w:pPr>
+      <w:r>
+        <w:rPr>
+          <w:rFonts w:ascii="Times New Roman" w:hAnsi="Times New Roman" w:cs="Times New Roman"/>
           <w:spacing w:val="-3"/>
         </w:rPr>
         <w:t>iii) To read deeply</w:t>
       </w:r>
       <w:r>
-        <w:tab/>
-      </w:r>
-      <w:r>
+        <w:rPr>
+          <w:rFonts w:ascii="Times New Roman" w:hAnsi="Times New Roman" w:cs="Times New Roman"/>
+        </w:rPr>
+        <w:tab/>
+      </w:r>
+      <w:r>
+        <w:rPr>
+          <w:rFonts w:ascii="Times New Roman" w:hAnsi="Times New Roman" w:cs="Times New Roman"/>
+        </w:rPr>
+        <w:tab/>
+      </w:r>
+      <w:r>
+        <w:rPr>
+          <w:rFonts w:ascii="Times New Roman" w:hAnsi="Times New Roman" w:cs="Times New Roman"/>
+        </w:rPr>
         <w:t>iv)</w:t>
       </w:r>
       <w:r>
+        <w:rPr>
+          <w:rFonts w:ascii="Times New Roman" w:hAnsi="Times New Roman" w:cs="Times New Roman"/>
+        </w:rPr>
         <w:t xml:space="preserve"> To speak properly</w:t>
       </w:r>
     </w:p>
     <w:p>
       <w:pPr>
-        <w:pStyle w:val="BodyText"/>
-        <w:spacing w:before="5"/>
-        <w:rPr>
-          <w:sz w:val="20"/>
-        </w:rPr>
-      </w:pPr>
-    </w:p>
-    <w:p>
-      <w:pPr>
         <w:tabs>
           <w:tab w:val="left" w:pos="410"/>
         </w:tabs>
         <w:rPr>
-          <w:b/>
-          <w:bCs/>
-        </w:rPr>
-      </w:pPr>
-      <w:r>
-        <w:rPr>
-          <w:b/>
-          <w:bCs/>
-        </w:rPr>
-        <w:t xml:space="preserve">  4) What </w:t>
-      </w:r>
-      <w:r>
-        <w:rPr>
+          <w:rFonts w:ascii="Times New Roman" w:hAnsi="Times New Roman" w:cs="Times New Roman"/>
+          <w:b/>
+          <w:bCs/>
+        </w:rPr>
+      </w:pPr>
+      <w:r>
+        <w:rPr>
+          <w:rFonts w:ascii="Times New Roman" w:hAnsi="Times New Roman" w:cs="Times New Roman"/>
+          <w:b/>
+          <w:bCs/>
+        </w:rPr>
+        <w:t xml:space="preserve">4) What </w:t>
+      </w:r>
+      <w:r>
+        <w:rPr>
+          <w:rFonts w:ascii="Times New Roman" w:hAnsi="Times New Roman" w:cs="Times New Roman"/>
           <w:b/>
           <w:bCs/>
         </w:rPr>
@@ -707,28 +1126,215 @@
         <w:tabs>
           <w:tab w:val="left" w:pos="410"/>
         </w:tabs>
-      </w:pPr>
+        <w:ind w:left="288"/>
+        <w:rPr>
+          <w:rFonts w:ascii="Times New Roman" w:hAnsi="Times New Roman" w:cs="Times New Roman"/>
+        </w:rPr>
+      </w:pPr>
+      <w:proofErr w:type="spellStart"/>
+      <w:r>
+        <w:rPr>
+          <w:rFonts w:ascii="Times New Roman" w:hAnsi="Times New Roman" w:cs="Times New Roman"/>
+        </w:rPr>
+        <w:t>i</w:t>
+      </w:r>
+      <w:proofErr w:type="spellEnd"/>
+      <w:r>
+        <w:rPr>
+          <w:rFonts w:ascii="Times New Roman" w:hAnsi="Times New Roman" w:cs="Times New Roman"/>
+        </w:rPr>
+        <w:t xml:space="preserve">) </w:t>
+      </w:r>
+      <w:r>
+        <w:rPr>
+          <w:rFonts w:ascii="Times New Roman" w:hAnsi="Times New Roman" w:cs="Times New Roman"/>
+        </w:rPr>
+        <w:t xml:space="preserve">A </w:t>
+      </w:r>
+      <w:r>
+        <w:rPr>
+          <w:rFonts w:ascii="Times New Roman" w:hAnsi="Times New Roman" w:cs="Times New Roman"/>
+        </w:rPr>
+        <w:t>solid change</w:t>
+      </w:r>
+      <w:r>
+        <w:rPr>
+          <w:rFonts w:ascii="Times New Roman" w:hAnsi="Times New Roman" w:cs="Times New Roman"/>
+        </w:rPr>
+        <w:t xml:space="preserve"> into liquid</w:t>
+      </w:r>
+      <w:r>
+        <w:rPr>
+          <w:rFonts w:ascii="Times New Roman" w:hAnsi="Times New Roman" w:cs="Times New Roman"/>
+        </w:rPr>
+        <w:tab/>
+      </w:r>
+      <w:r>
+        <w:rPr>
+          <w:rFonts w:ascii="Times New Roman" w:hAnsi="Times New Roman" w:cs="Times New Roman"/>
+        </w:rPr>
+        <w:tab/>
+      </w:r>
+      <w:r>
+        <w:rPr>
+          <w:rFonts w:ascii="Times New Roman" w:hAnsi="Times New Roman" w:cs="Times New Roman"/>
+        </w:rPr>
+        <w:t xml:space="preserve">ii) </w:t>
+      </w:r>
+      <w:r>
+        <w:rPr>
+          <w:rFonts w:ascii="Times New Roman" w:hAnsi="Times New Roman" w:cs="Times New Roman"/>
+        </w:rPr>
+        <w:t>Liquid changes into gas</w:t>
+      </w:r>
     </w:p>
     <w:p>
       <w:pPr>
         <w:tabs>
           <w:tab w:val="left" w:pos="410"/>
         </w:tabs>
-      </w:pPr>
-      <w:r>
-        <w:t xml:space="preserve">    i) </w:t>
-      </w:r>
-      <w:r>
-        <w:t>A solid changes into liquid</w:t>
-      </w:r>
-      <w:r>
-        <w:tab/>
-      </w:r>
-      <w:r>
+        <w:ind w:left="288"/>
+        <w:rPr>
+          <w:rFonts w:ascii="Times New Roman" w:hAnsi="Times New Roman" w:cs="Times New Roman"/>
+        </w:rPr>
+      </w:pPr>
+      <w:r>
+        <w:rPr>
+          <w:rFonts w:ascii="Times New Roman" w:hAnsi="Times New Roman" w:cs="Times New Roman"/>
+        </w:rPr>
+        <w:t xml:space="preserve">iii) </w:t>
+      </w:r>
+      <w:r>
+        <w:rPr>
+          <w:rFonts w:ascii="Times New Roman" w:hAnsi="Times New Roman" w:cs="Times New Roman"/>
+        </w:rPr>
+        <w:t>Gas changes into liquid</w:t>
+      </w:r>
+      <w:r>
+        <w:rPr>
+          <w:rFonts w:ascii="Times New Roman" w:hAnsi="Times New Roman" w:cs="Times New Roman"/>
+        </w:rPr>
+        <w:tab/>
+      </w:r>
+      <w:r>
+        <w:rPr>
+          <w:rFonts w:ascii="Times New Roman" w:hAnsi="Times New Roman" w:cs="Times New Roman"/>
+        </w:rPr>
+        <w:tab/>
+      </w:r>
+      <w:r>
+        <w:rPr>
+          <w:rFonts w:ascii="Times New Roman" w:hAnsi="Times New Roman" w:cs="Times New Roman"/>
+        </w:rPr>
+        <w:t xml:space="preserve">iv) </w:t>
+      </w:r>
+      <w:r>
+        <w:rPr>
+          <w:rFonts w:ascii="Times New Roman" w:hAnsi="Times New Roman" w:cs="Times New Roman"/>
+        </w:rPr>
+        <w:t>Liquid changes into solid</w:t>
+      </w:r>
+    </w:p>
+    <w:p>
+      <w:pPr>
+        <w:tabs>
+          <w:tab w:val="left" w:pos="410"/>
+        </w:tabs>
+        <w:rPr>
+          <w:rFonts w:ascii="Times New Roman" w:hAnsi="Times New Roman" w:cs="Times New Roman"/>
+          <w:b/>
+          <w:bCs/>
+        </w:rPr>
+      </w:pPr>
+      <w:r>
+        <w:rPr>
+          <w:rFonts w:ascii="Times New Roman" w:hAnsi="Times New Roman" w:cs="Times New Roman"/>
+          <w:b/>
+          <w:bCs/>
+        </w:rPr>
+        <w:t>5) Wh</w:t>
+      </w:r>
+      <w:r>
+        <w:rPr>
+          <w:rFonts w:ascii="Times New Roman" w:hAnsi="Times New Roman" w:cs="Times New Roman"/>
+          <w:b/>
+          <w:bCs/>
+        </w:rPr>
+        <w:t>at is homogeneous mixture</w:t>
+      </w:r>
+      <w:r>
+        <w:rPr>
+          <w:rFonts w:ascii="Times New Roman" w:hAnsi="Times New Roman" w:cs="Times New Roman"/>
+          <w:b/>
+          <w:bCs/>
+        </w:rPr>
+        <w:t>?</w:t>
+      </w:r>
+    </w:p>
+    <w:p>
+      <w:pPr>
+        <w:tabs>
+          <w:tab w:val="left" w:pos="410"/>
+        </w:tabs>
+        <w:ind w:left="288"/>
+        <w:rPr>
+          <w:rFonts w:ascii="Times New Roman" w:hAnsi="Times New Roman" w:cs="Times New Roman"/>
+        </w:rPr>
+      </w:pPr>
+      <w:proofErr w:type="spellStart"/>
+      <w:r>
+        <w:rPr>
+          <w:rFonts w:ascii="Times New Roman" w:hAnsi="Times New Roman" w:cs="Times New Roman"/>
+        </w:rPr>
+        <w:t>i</w:t>
+      </w:r>
+      <w:proofErr w:type="spellEnd"/>
+      <w:r>
+        <w:rPr>
+          <w:rFonts w:ascii="Times New Roman" w:hAnsi="Times New Roman" w:cs="Times New Roman"/>
+        </w:rPr>
+        <w:t xml:space="preserve">) </w:t>
+      </w:r>
+      <w:r>
+        <w:rPr>
+          <w:rFonts w:ascii="Times New Roman" w:hAnsi="Times New Roman" w:cs="Times New Roman"/>
+        </w:rPr>
+        <w:t>Components equally mixed</w:t>
+      </w:r>
+      <w:r>
+        <w:rPr>
+          <w:rFonts w:ascii="Times New Roman" w:hAnsi="Times New Roman" w:cs="Times New Roman"/>
+        </w:rPr>
+        <w:tab/>
+      </w:r>
+      <w:r>
+        <w:rPr>
+          <w:rFonts w:ascii="Times New Roman" w:hAnsi="Times New Roman" w:cs="Times New Roman"/>
+        </w:rPr>
+        <w:tab/>
+      </w:r>
+    </w:p>
+    <w:p>
+      <w:pPr>
+        <w:tabs>
+          <w:tab w:val="left" w:pos="410"/>
+        </w:tabs>
+        <w:ind w:left="288"/>
+        <w:rPr>
+          <w:rFonts w:ascii="Times New Roman" w:hAnsi="Times New Roman" w:cs="Times New Roman"/>
+        </w:rPr>
+      </w:pPr>
+      <w:r>
+        <w:rPr>
+          <w:rFonts w:ascii="Times New Roman" w:hAnsi="Times New Roman" w:cs="Times New Roman"/>
+        </w:rPr>
         <w:t xml:space="preserve">ii) </w:t>
       </w:r>
       <w:r>
-        <w:t>Liquid changes into gas</w:t>
+        <w:rPr>
+          <w:rFonts w:ascii="Times New Roman" w:hAnsi="Times New Roman" w:cs="Times New Roman"/>
+        </w:rPr>
+        <w:t>Components not equally mixed</w:t>
       </w:r>
     </w:p>
     <w:p>
@@ -736,165 +1342,58 @@
         <w:tabs>
           <w:tab w:val="left" w:pos="410"/>
         </w:tabs>
-      </w:pPr>
+        <w:ind w:left="5328" w:hanging="5040"/>
+        <w:rPr>
+          <w:rFonts w:ascii="Times New Roman" w:hAnsi="Times New Roman" w:cs="Times New Roman"/>
+        </w:rPr>
+      </w:pPr>
+      <w:r>
+        <w:rPr>
+          <w:rFonts w:ascii="Times New Roman" w:hAnsi="Times New Roman" w:cs="Times New Roman"/>
+        </w:rPr>
+        <w:t xml:space="preserve">iii) </w:t>
+      </w:r>
+      <w:r>
+        <w:rPr>
+          <w:rFonts w:ascii="Times New Roman" w:hAnsi="Times New Roman" w:cs="Times New Roman"/>
+        </w:rPr>
+        <w:t>Components kept separately from each other</w:t>
+      </w:r>
     </w:p>
     <w:p>
       <w:pPr>
         <w:tabs>
           <w:tab w:val="left" w:pos="410"/>
         </w:tabs>
-      </w:pPr>
-      <w:r>
-        <w:t xml:space="preserve">    iii) </w:t>
-      </w:r>
-      <w:r>
-        <w:t>Gas changes into liquid</w:t>
-      </w:r>
-      <w:r>
-        <w:tab/>
-      </w:r>
-      <w:r>
+        <w:ind w:left="288"/>
+        <w:rPr>
+          <w:rFonts w:ascii="Times New Roman" w:hAnsi="Times New Roman" w:cs="Times New Roman"/>
+        </w:rPr>
+      </w:pPr>
+      <w:r>
+        <w:rPr>
+          <w:rFonts w:ascii="Times New Roman" w:hAnsi="Times New Roman" w:cs="Times New Roman"/>
+        </w:rPr>
         <w:t xml:space="preserve">iv) </w:t>
       </w:r>
       <w:r>
-        <w:t>Liquid changes into solid</w:t>
-      </w:r>
-    </w:p>
-    <w:p>
-      <w:pPr>
-        <w:tabs>
-          <w:tab w:val="left" w:pos="410"/>
-        </w:tabs>
-      </w:pPr>
-    </w:p>
-    <w:p>
-      <w:pPr>
-        <w:tabs>
-          <w:tab w:val="left" w:pos="410"/>
-        </w:tabs>
-        <w:rPr>
-          <w:b/>
-          <w:bCs/>
-        </w:rPr>
-      </w:pPr>
-      <w:r>
-        <w:rPr>
-          <w:b/>
-          <w:bCs/>
-        </w:rPr>
-        <w:t xml:space="preserve">    5) Wh</w:t>
-      </w:r>
-      <w:r>
-        <w:rPr>
-          <w:b/>
-          <w:bCs/>
-        </w:rPr>
-        <w:t>at is homogeneous mixture</w:t>
-      </w:r>
-      <w:r>
-        <w:rPr>
-          <w:b/>
-          <w:bCs/>
-        </w:rPr>
-        <w:t>?</w:t>
-      </w:r>
-    </w:p>
-    <w:p>
-      <w:pPr>
-        <w:tabs>
-          <w:tab w:val="left" w:pos="410"/>
-        </w:tabs>
-      </w:pPr>
-    </w:p>
-    <w:p>
-      <w:pPr>
-        <w:tabs>
-          <w:tab w:val="left" w:pos="410"/>
-        </w:tabs>
-      </w:pPr>
-      <w:r>
-        <w:t xml:space="preserve">     i) </w:t>
-      </w:r>
-      <w:r>
-        <w:t>Components equally mixed</w:t>
-      </w:r>
-      <w:r>
-        <w:tab/>
-      </w:r>
-      <w:r>
-        <w:t xml:space="preserve">ii) </w:t>
-      </w:r>
-      <w:r>
-        <w:t>Components not equally mixed</w:t>
-      </w:r>
-    </w:p>
-    <w:p>
-      <w:pPr>
-        <w:tabs>
-          <w:tab w:val="left" w:pos="410"/>
-        </w:tabs>
-      </w:pPr>
-    </w:p>
-    <w:p>
-      <w:pPr>
-        <w:tabs>
-          <w:tab w:val="left" w:pos="410"/>
-        </w:tabs>
-        <w:ind w:left="5040" w:hanging="5040"/>
-      </w:pPr>
-      <w:r>
-        <w:t xml:space="preserve">     iii) </w:t>
-      </w:r>
-      <w:r>
-        <w:t xml:space="preserve">Components kept separately from each other </w:t>
-      </w:r>
-      <w:r>
-        <w:tab/>
-      </w:r>
-      <w:r>
-        <w:tab/>
-      </w:r>
-      <w:r>
-        <w:t xml:space="preserve">iv) </w:t>
-      </w:r>
-      <w:r>
-        <w:t xml:space="preserve">Components kept together but </w:t>
-      </w:r>
-      <w:r>
-        <w:t xml:space="preserve">    </w:t>
-      </w:r>
-    </w:p>
-    <w:p>
-      <w:pPr>
-        <w:tabs>
-          <w:tab w:val="left" w:pos="410"/>
-        </w:tabs>
-        <w:ind w:left="5040" w:hanging="5040"/>
-      </w:pPr>
-      <w:r>
-        <w:tab/>
-      </w:r>
-      <w:r>
-        <w:tab/>
-      </w:r>
-      <w:r>
-        <w:tab/>
-      </w:r>
-      <w:r>
-        <w:t xml:space="preserve">     </w:t>
-      </w:r>
-      <w:r>
+        <w:rPr>
+          <w:rFonts w:ascii="Times New Roman" w:hAnsi="Times New Roman" w:cs="Times New Roman"/>
+        </w:rPr>
+        <w:t>Components kept together but</w:t>
+      </w:r>
+      <w:r>
+        <w:rPr>
+          <w:rFonts w:ascii="Times New Roman" w:hAnsi="Times New Roman" w:cs="Times New Roman"/>
+        </w:rPr>
+        <w:t xml:space="preserve"> </w:t>
+      </w:r>
+      <w:r>
+        <w:rPr>
+          <w:rFonts w:ascii="Times New Roman" w:hAnsi="Times New Roman" w:cs="Times New Roman"/>
+        </w:rPr>
         <w:t>not mixed</w:t>
       </w:r>
-    </w:p>
-    <w:p>
-      <w:pPr>
-        <w:pStyle w:val="BodyText"/>
-        <w:spacing w:before="5"/>
-        <w:rPr>
-          <w:sz w:val="20"/>
-        </w:rPr>
-      </w:pPr>
     </w:p>
     <w:p>
       <w:pPr>
@@ -907,15 +1406,16 @@
           <w:tab w:val="left" w:pos="410"/>
           <w:tab w:val="left" w:pos="3049"/>
         </w:tabs>
-        <w:spacing w:line="463" w:lineRule="auto"/>
-        <w:ind w:firstLine="0"/>
-        <w:rPr>
-          <w:b/>
-          <w:bCs/>
-        </w:rPr>
-      </w:pPr>
-      <w:r>
-        <w:rPr>
+        <w:ind w:left="0" w:firstLine="0"/>
+        <w:rPr>
+          <w:rFonts w:ascii="Times New Roman" w:hAnsi="Times New Roman" w:cs="Times New Roman"/>
+          <w:b/>
+          <w:bCs/>
+        </w:rPr>
+      </w:pPr>
+      <w:r>
+        <w:rPr>
+          <w:rFonts w:ascii="Times New Roman" w:hAnsi="Times New Roman" w:cs="Times New Roman"/>
           <w:b/>
           <w:bCs/>
         </w:rPr>
@@ -923,6 +1423,7 @@
       </w:r>
       <w:r>
         <w:rPr>
+          <w:rFonts w:ascii="Times New Roman" w:hAnsi="Times New Roman" w:cs="Times New Roman"/>
           <w:b/>
           <w:bCs/>
         </w:rPr>
@@ -930,6 +1431,7 @@
       </w:r>
       <w:r>
         <w:rPr>
+          <w:rFonts w:ascii="Times New Roman" w:hAnsi="Times New Roman" w:cs="Times New Roman"/>
           <w:b/>
           <w:bCs/>
           <w:spacing w:val="-5"/>
@@ -948,16 +1450,27 @@
           <w:tab w:val="left" w:pos="410"/>
           <w:tab w:val="left" w:pos="3049"/>
         </w:tabs>
-        <w:spacing w:line="463" w:lineRule="auto"/>
-      </w:pPr>
-      <w:r>
+        <w:rPr>
+          <w:rFonts w:ascii="Times New Roman" w:hAnsi="Times New Roman" w:cs="Times New Roman"/>
+        </w:rPr>
+      </w:pPr>
+      <w:r>
+        <w:rPr>
+          <w:rFonts w:ascii="Times New Roman" w:hAnsi="Times New Roman" w:cs="Times New Roman"/>
+        </w:rPr>
         <w:t>Copper and Zinc</w:t>
       </w:r>
       <w:r>
+        <w:rPr>
+          <w:rFonts w:ascii="Times New Roman" w:hAnsi="Times New Roman" w:cs="Times New Roman"/>
+        </w:rPr>
         <w:tab/>
         <w:t xml:space="preserve">ii) </w:t>
       </w:r>
       <w:r>
+        <w:rPr>
+          <w:rFonts w:ascii="Times New Roman" w:hAnsi="Times New Roman" w:cs="Times New Roman"/>
+        </w:rPr>
         <w:t>Copper and Tin</w:t>
       </w:r>
     </w:p>
@@ -967,34 +1480,37 @@
         <w:tabs>
           <w:tab w:val="left" w:pos="3100"/>
         </w:tabs>
-        <w:spacing w:line="263" w:lineRule="exact"/>
         <w:ind w:left="155"/>
-      </w:pPr>
-      <w:r>
+        <w:rPr>
+          <w:rFonts w:ascii="Times New Roman" w:hAnsi="Times New Roman" w:cs="Times New Roman"/>
+        </w:rPr>
+      </w:pPr>
+      <w:r>
+        <w:rPr>
+          <w:rFonts w:ascii="Times New Roman" w:hAnsi="Times New Roman" w:cs="Times New Roman"/>
+        </w:rPr>
         <w:t xml:space="preserve">iii) </w:t>
       </w:r>
       <w:r>
+        <w:rPr>
+          <w:rFonts w:ascii="Times New Roman" w:hAnsi="Times New Roman" w:cs="Times New Roman"/>
+        </w:rPr>
         <w:t>Silver and Zinc</w:t>
       </w:r>
       <w:r>
+        <w:rPr>
+          <w:rFonts w:ascii="Times New Roman" w:hAnsi="Times New Roman" w:cs="Times New Roman"/>
+        </w:rPr>
         <w:tab/>
         <w:t>iv)</w:t>
       </w:r>
       <w:r>
         <w:rPr>
+          <w:rFonts w:ascii="Times New Roman" w:hAnsi="Times New Roman" w:cs="Times New Roman"/>
           <w:spacing w:val="-4"/>
         </w:rPr>
         <w:t xml:space="preserve"> Silver and Tin</w:t>
       </w:r>
-    </w:p>
-    <w:p>
-      <w:pPr>
-        <w:pStyle w:val="BodyText"/>
-        <w:spacing w:before="4"/>
-        <w:rPr>
-          <w:sz w:val="20"/>
-        </w:rPr>
-      </w:pPr>
     </w:p>
     <w:p>
       <w:pPr>
@@ -1007,15 +1523,16 @@
           <w:tab w:val="left" w:pos="410"/>
           <w:tab w:val="left" w:pos="3087"/>
         </w:tabs>
-        <w:spacing w:before="1" w:line="463" w:lineRule="auto"/>
-        <w:ind w:left="210" w:hanging="55"/>
-        <w:rPr>
-          <w:b/>
-          <w:bCs/>
-        </w:rPr>
-      </w:pPr>
-      <w:r>
-        <w:rPr>
+        <w:ind w:left="55" w:hanging="55"/>
+        <w:rPr>
+          <w:rFonts w:ascii="Times New Roman" w:hAnsi="Times New Roman" w:cs="Times New Roman"/>
+          <w:b/>
+          <w:bCs/>
+        </w:rPr>
+      </w:pPr>
+      <w:r>
+        <w:rPr>
+          <w:rFonts w:ascii="Times New Roman" w:hAnsi="Times New Roman" w:cs="Times New Roman"/>
           <w:b/>
           <w:bCs/>
         </w:rPr>
@@ -1023,6 +1540,7 @@
       </w:r>
       <w:r>
         <w:rPr>
+          <w:rFonts w:ascii="Times New Roman" w:hAnsi="Times New Roman" w:cs="Times New Roman"/>
           <w:b/>
           <w:bCs/>
         </w:rPr>
@@ -1030,6 +1548,7 @@
       </w:r>
       <w:r>
         <w:rPr>
+          <w:rFonts w:ascii="Times New Roman" w:hAnsi="Times New Roman" w:cs="Times New Roman"/>
           <w:b/>
           <w:bCs/>
         </w:rPr>
@@ -1047,21 +1566,33 @@
           <w:tab w:val="left" w:pos="410"/>
           <w:tab w:val="left" w:pos="3087"/>
         </w:tabs>
-        <w:spacing w:before="1" w:line="463" w:lineRule="auto"/>
-      </w:pPr>
-      <w:r>
-        <w:rPr>
+        <w:rPr>
+          <w:rFonts w:ascii="Times New Roman" w:hAnsi="Times New Roman" w:cs="Times New Roman"/>
+        </w:rPr>
+      </w:pPr>
+      <w:r>
+        <w:rPr>
+          <w:rFonts w:ascii="Times New Roman" w:hAnsi="Times New Roman" w:cs="Times New Roman"/>
           <w:spacing w:val="-2"/>
         </w:rPr>
         <w:t>Evaporation</w:t>
       </w:r>
       <w:r>
-        <w:tab/>
-      </w:r>
-      <w:r>
+        <w:rPr>
+          <w:rFonts w:ascii="Times New Roman" w:hAnsi="Times New Roman" w:cs="Times New Roman"/>
+        </w:rPr>
+        <w:tab/>
+      </w:r>
+      <w:r>
+        <w:rPr>
+          <w:rFonts w:ascii="Times New Roman" w:hAnsi="Times New Roman" w:cs="Times New Roman"/>
+        </w:rPr>
         <w:t>ii)</w:t>
       </w:r>
       <w:r>
+        <w:rPr>
+          <w:rFonts w:ascii="Times New Roman" w:hAnsi="Times New Roman" w:cs="Times New Roman"/>
+        </w:rPr>
         <w:t xml:space="preserve"> Boiling</w:t>
       </w:r>
     </w:p>
@@ -1071,30 +1602,41 @@
         <w:tabs>
           <w:tab w:val="left" w:pos="3043"/>
         </w:tabs>
-        <w:spacing w:line="263" w:lineRule="exact"/>
         <w:ind w:left="210"/>
-      </w:pPr>
-      <w:r>
-        <w:rPr>
+        <w:rPr>
+          <w:rFonts w:ascii="Times New Roman" w:hAnsi="Times New Roman" w:cs="Times New Roman"/>
+        </w:rPr>
+      </w:pPr>
+      <w:r>
+        <w:rPr>
+          <w:rFonts w:ascii="Times New Roman" w:hAnsi="Times New Roman" w:cs="Times New Roman"/>
           <w:spacing w:val="-3"/>
         </w:rPr>
         <w:t>iii) S</w:t>
       </w:r>
       <w:r>
         <w:rPr>
+          <w:rFonts w:ascii="Times New Roman" w:hAnsi="Times New Roman" w:cs="Times New Roman"/>
           <w:spacing w:val="-3"/>
         </w:rPr>
         <w:t>ublimation</w:t>
       </w:r>
       <w:r>
+        <w:rPr>
+          <w:rFonts w:ascii="Times New Roman" w:hAnsi="Times New Roman" w:cs="Times New Roman"/>
+        </w:rPr>
         <w:tab/>
         <w:t>iv)</w:t>
       </w:r>
       <w:r>
+        <w:rPr>
+          <w:rFonts w:ascii="Times New Roman" w:hAnsi="Times New Roman" w:cs="Times New Roman"/>
+        </w:rPr>
         <w:t xml:space="preserve"> </w:t>
       </w:r>
       <w:r>
         <w:rPr>
+          <w:rFonts w:ascii="Times New Roman" w:hAnsi="Times New Roman" w:cs="Times New Roman"/>
           <w:spacing w:val="-3"/>
         </w:rPr>
         <w:t>Melting</w:t>
@@ -1104,48 +1646,132 @@
       <w:pPr>
         <w:pStyle w:val="BodyText"/>
         <w:tabs>
+          <w:tab w:val="left" w:pos="2970"/>
+        </w:tabs>
+        <w:rPr>
+          <w:rFonts w:ascii="Times New Roman" w:hAnsi="Times New Roman" w:cs="Times New Roman"/>
+          <w:b/>
+          <w:bCs/>
+        </w:rPr>
+      </w:pPr>
+      <w:r>
+        <w:rPr>
+          <w:rFonts w:ascii="Times New Roman" w:hAnsi="Times New Roman" w:cs="Times New Roman"/>
+          <w:b/>
+          <w:bCs/>
+          <w:spacing w:val="-3"/>
+        </w:rPr>
+        <w:t>8) Wh</w:t>
+      </w:r>
+      <w:r>
+        <w:rPr>
+          <w:rFonts w:ascii="Times New Roman" w:hAnsi="Times New Roman" w:cs="Times New Roman"/>
+          <w:b/>
+          <w:bCs/>
+          <w:spacing w:val="-3"/>
+        </w:rPr>
+        <w:t>at are the animals with backbone called</w:t>
+      </w:r>
+      <w:r>
+        <w:rPr>
+          <w:rFonts w:ascii="Times New Roman" w:hAnsi="Times New Roman" w:cs="Times New Roman"/>
+          <w:b/>
+          <w:bCs/>
+          <w:spacing w:val="-3"/>
+        </w:rPr>
+        <w:t>?</w:t>
+      </w:r>
+    </w:p>
+    <w:p>
+      <w:pPr>
+        <w:pStyle w:val="BodyText"/>
+        <w:tabs>
           <w:tab w:val="left" w:pos="3043"/>
         </w:tabs>
-        <w:spacing w:line="263" w:lineRule="exact"/>
-        <w:ind w:left="210"/>
-      </w:pPr>
+        <w:ind w:left="288"/>
+        <w:rPr>
+          <w:rFonts w:ascii="Times New Roman" w:hAnsi="Times New Roman" w:cs="Times New Roman"/>
+        </w:rPr>
+      </w:pPr>
+      <w:proofErr w:type="spellStart"/>
+      <w:r>
+        <w:rPr>
+          <w:rFonts w:ascii="Times New Roman" w:hAnsi="Times New Roman" w:cs="Times New Roman"/>
+        </w:rPr>
+        <w:t>i</w:t>
+      </w:r>
+      <w:proofErr w:type="spellEnd"/>
+      <w:r>
+        <w:rPr>
+          <w:rFonts w:ascii="Times New Roman" w:hAnsi="Times New Roman" w:cs="Times New Roman"/>
+        </w:rPr>
+        <w:t xml:space="preserve">) </w:t>
+      </w:r>
+      <w:r>
+        <w:rPr>
+          <w:rFonts w:ascii="Times New Roman" w:hAnsi="Times New Roman" w:cs="Times New Roman"/>
+        </w:rPr>
+        <w:t>Mammals</w:t>
+      </w:r>
+      <w:r>
+        <w:rPr>
+          <w:rFonts w:ascii="Times New Roman" w:hAnsi="Times New Roman" w:cs="Times New Roman"/>
+        </w:rPr>
+        <w:tab/>
+      </w:r>
+      <w:r>
+        <w:rPr>
+          <w:rFonts w:ascii="Times New Roman" w:hAnsi="Times New Roman" w:cs="Times New Roman"/>
+        </w:rPr>
+        <w:t xml:space="preserve">ii) </w:t>
+      </w:r>
+      <w:r>
+        <w:rPr>
+          <w:rFonts w:ascii="Times New Roman" w:hAnsi="Times New Roman" w:cs="Times New Roman"/>
+        </w:rPr>
+        <w:t>Invertebrates</w:t>
+      </w:r>
     </w:p>
     <w:p>
       <w:pPr>
         <w:pStyle w:val="BodyText"/>
         <w:tabs>
-          <w:tab w:val="left" w:pos="2970"/>
-        </w:tabs>
-        <w:spacing w:line="263" w:lineRule="exact"/>
-        <w:ind w:left="210"/>
-        <w:rPr>
-          <w:b/>
-          <w:bCs/>
-        </w:rPr>
-      </w:pPr>
-      <w:r>
-        <w:rPr>
-          <w:b/>
-          <w:bCs/>
-          <w:spacing w:val="-3"/>
-        </w:rPr>
-        <w:t>8) Wh</w:t>
-      </w:r>
-      <w:r>
-        <w:rPr>
-          <w:b/>
-          <w:bCs/>
-          <w:spacing w:val="-3"/>
-        </w:rPr>
-        <w:t>at are the animals with backbone called</w:t>
-      </w:r>
-      <w:r>
-        <w:rPr>
-          <w:b/>
-          <w:bCs/>
-          <w:spacing w:val="-3"/>
-        </w:rPr>
-        <w:t>?</w:t>
+          <w:tab w:val="left" w:pos="3043"/>
+        </w:tabs>
+        <w:ind w:left="288"/>
+        <w:rPr>
+          <w:rFonts w:ascii="Times New Roman" w:hAnsi="Times New Roman" w:cs="Times New Roman"/>
+        </w:rPr>
+      </w:pPr>
+      <w:r>
+        <w:rPr>
+          <w:rFonts w:ascii="Times New Roman" w:hAnsi="Times New Roman" w:cs="Times New Roman"/>
+        </w:rPr>
+        <w:t xml:space="preserve">iii) </w:t>
+      </w:r>
+      <w:r>
+        <w:rPr>
+          <w:rFonts w:ascii="Times New Roman" w:hAnsi="Times New Roman" w:cs="Times New Roman"/>
+        </w:rPr>
+        <w:t>Vertebrates</w:t>
+      </w:r>
+      <w:r>
+        <w:rPr>
+          <w:rFonts w:ascii="Times New Roman" w:hAnsi="Times New Roman" w:cs="Times New Roman"/>
+        </w:rPr>
+        <w:tab/>
+      </w:r>
+      <w:r>
+        <w:rPr>
+          <w:rFonts w:ascii="Times New Roman" w:hAnsi="Times New Roman" w:cs="Times New Roman"/>
+        </w:rPr>
+        <w:t xml:space="preserve">iv) </w:t>
+      </w:r>
+      <w:r>
+        <w:rPr>
+          <w:rFonts w:ascii="Times New Roman" w:hAnsi="Times New Roman" w:cs="Times New Roman"/>
+        </w:rPr>
+        <w:t>Reptiles</w:t>
       </w:r>
     </w:p>
     <w:p>
@@ -1154,26 +1780,48 @@
         <w:tabs>
           <w:tab w:val="left" w:pos="3043"/>
         </w:tabs>
-        <w:spacing w:line="263" w:lineRule="exact"/>
-        <w:ind w:left="210"/>
-      </w:pPr>
-      <w:r>
+        <w:rPr>
+          <w:rFonts w:ascii="Times New Roman" w:hAnsi="Times New Roman" w:cs="Times New Roman"/>
+        </w:rPr>
+      </w:pPr>
+      <w:r>
+        <w:rPr>
+          <w:rFonts w:ascii="Times New Roman" w:hAnsi="Times New Roman" w:cs="Times New Roman"/>
+        </w:rPr>
+        <w:t>9)  Which of the following contains a seed?</w:t>
+      </w:r>
+    </w:p>
+    <w:p>
+      <w:pPr>
+        <w:pStyle w:val="BodyText"/>
+        <w:tabs>
+          <w:tab w:val="left" w:pos="3043"/>
+        </w:tabs>
+        <w:ind w:left="288"/>
+        <w:rPr>
+          <w:rFonts w:ascii="Times New Roman" w:hAnsi="Times New Roman" w:cs="Times New Roman"/>
+        </w:rPr>
+      </w:pPr>
+      <w:proofErr w:type="spellStart"/>
+      <w:r>
+        <w:rPr>
+          <w:rFonts w:ascii="Times New Roman" w:hAnsi="Times New Roman" w:cs="Times New Roman"/>
+        </w:rPr>
         <w:t>i</w:t>
       </w:r>
-      <w:r>
-        <w:t xml:space="preserve">) </w:t>
-      </w:r>
-      <w:r>
-        <w:t>Mammals</w:t>
-      </w:r>
-      <w:r>
-        <w:tab/>
-      </w:r>
-      <w:r>
-        <w:t xml:space="preserve">ii) </w:t>
-      </w:r>
-      <w:r>
-        <w:t>Invertebrates</w:t>
+      <w:proofErr w:type="spellEnd"/>
+      <w:r>
+        <w:rPr>
+          <w:rFonts w:ascii="Times New Roman" w:hAnsi="Times New Roman" w:cs="Times New Roman"/>
+        </w:rPr>
+        <w:t>) Root</w:t>
+      </w:r>
+      <w:r>
+        <w:rPr>
+          <w:rFonts w:ascii="Times New Roman" w:hAnsi="Times New Roman" w:cs="Times New Roman"/>
+        </w:rPr>
+        <w:tab/>
+        <w:t>ii) Leaf</w:t>
       </w:r>
     </w:p>
     <w:p>
@@ -1182,23 +1830,23 @@
         <w:tabs>
           <w:tab w:val="left" w:pos="3043"/>
         </w:tabs>
-        <w:spacing w:line="263" w:lineRule="exact"/>
-        <w:ind w:left="210"/>
-      </w:pPr>
-      <w:r>
-        <w:t xml:space="preserve">iii) </w:t>
-      </w:r>
-      <w:r>
-        <w:t>Vertebrates</w:t>
-      </w:r>
-      <w:r>
-        <w:tab/>
-      </w:r>
-      <w:r>
-        <w:t xml:space="preserve">iv) </w:t>
-      </w:r>
-      <w:r>
-        <w:t>Reptiles</w:t>
+        <w:ind w:left="288"/>
+        <w:rPr>
+          <w:rFonts w:ascii="Times New Roman" w:hAnsi="Times New Roman" w:cs="Times New Roman"/>
+        </w:rPr>
+      </w:pPr>
+      <w:r>
+        <w:rPr>
+          <w:rFonts w:ascii="Times New Roman" w:hAnsi="Times New Roman" w:cs="Times New Roman"/>
+        </w:rPr>
+        <w:t>iii) Fruit</w:t>
+      </w:r>
+      <w:r>
+        <w:rPr>
+          <w:rFonts w:ascii="Times New Roman" w:hAnsi="Times New Roman" w:cs="Times New Roman"/>
+        </w:rPr>
+        <w:tab/>
+        <w:t>iv) Stem</w:t>
       </w:r>
     </w:p>
     <w:p>
@@ -1207,11 +1855,19 @@
         <w:tabs>
           <w:tab w:val="left" w:pos="3043"/>
         </w:tabs>
-        <w:spacing w:line="263" w:lineRule="exact"/>
-        <w:ind w:left="-100"/>
-      </w:pPr>
-      <w:r>
-        <w:t>9)  Which of the following contains a seed?</w:t>
+        <w:rPr>
+          <w:rFonts w:ascii="Times New Roman" w:hAnsi="Times New Roman" w:cs="Times New Roman"/>
+          <w:b/>
+          <w:bCs/>
+        </w:rPr>
+      </w:pPr>
+      <w:r>
+        <w:rPr>
+          <w:rFonts w:ascii="Times New Roman" w:hAnsi="Times New Roman" w:cs="Times New Roman"/>
+          <w:b/>
+          <w:bCs/>
+        </w:rPr>
+        <w:t>10) Which of the given is a dicot plant?</w:t>
       </w:r>
     </w:p>
     <w:p>
@@ -1220,15 +1876,33 @@
         <w:tabs>
           <w:tab w:val="left" w:pos="3043"/>
         </w:tabs>
-        <w:spacing w:line="263" w:lineRule="exact"/>
-        <w:ind w:left="-100" w:firstLine="280"/>
-      </w:pPr>
-      <w:r>
-        <w:t>i) Root</w:t>
-      </w:r>
-      <w:r>
-        <w:tab/>
-        <w:t>ii) Leaf</w:t>
+        <w:ind w:left="288"/>
+        <w:rPr>
+          <w:rFonts w:ascii="Times New Roman" w:hAnsi="Times New Roman" w:cs="Times New Roman"/>
+          <w:b/>
+          <w:bCs/>
+        </w:rPr>
+      </w:pPr>
+      <w:proofErr w:type="spellStart"/>
+      <w:r>
+        <w:rPr>
+          <w:rFonts w:ascii="Times New Roman" w:hAnsi="Times New Roman" w:cs="Times New Roman"/>
+        </w:rPr>
+        <w:t>i</w:t>
+      </w:r>
+      <w:proofErr w:type="spellEnd"/>
+      <w:r>
+        <w:rPr>
+          <w:rFonts w:ascii="Times New Roman" w:hAnsi="Times New Roman" w:cs="Times New Roman"/>
+        </w:rPr>
+        <w:t>) Rice</w:t>
+      </w:r>
+      <w:r>
+        <w:rPr>
+          <w:rFonts w:ascii="Times New Roman" w:hAnsi="Times New Roman" w:cs="Times New Roman"/>
+        </w:rPr>
+        <w:tab/>
+        <w:t>ii) Wheat</w:t>
       </w:r>
     </w:p>
     <w:p>
@@ -1237,93 +1911,46 @@
         <w:tabs>
           <w:tab w:val="left" w:pos="3043"/>
         </w:tabs>
-        <w:spacing w:line="263" w:lineRule="exact"/>
-        <w:ind w:left="-100" w:firstLine="280"/>
-      </w:pPr>
-      <w:r>
-        <w:t>iii) Fruit</w:t>
-      </w:r>
-      <w:r>
-        <w:tab/>
-        <w:t>iv) Stem</w:t>
+        <w:ind w:firstLine="280"/>
+        <w:rPr>
+          <w:rFonts w:ascii="Times New Roman" w:hAnsi="Times New Roman" w:cs="Times New Roman"/>
+        </w:rPr>
+      </w:pPr>
+      <w:r>
+        <w:rPr>
+          <w:rFonts w:ascii="Times New Roman" w:hAnsi="Times New Roman" w:cs="Times New Roman"/>
+        </w:rPr>
+        <w:t>iii) Bean</w:t>
+      </w:r>
+      <w:r>
+        <w:rPr>
+          <w:rFonts w:ascii="Times New Roman" w:hAnsi="Times New Roman" w:cs="Times New Roman"/>
+        </w:rPr>
+        <w:tab/>
+        <w:t>iv) Garlic</w:t>
       </w:r>
     </w:p>
     <w:p>
       <w:pPr>
         <w:pStyle w:val="BodyText"/>
-        <w:tabs>
-          <w:tab w:val="left" w:pos="3043"/>
-        </w:tabs>
-        <w:spacing w:line="263" w:lineRule="exact"/>
-        <w:ind w:left="-100"/>
-        <w:rPr>
-          <w:b/>
-          <w:bCs/>
-        </w:rPr>
-      </w:pPr>
-      <w:r>
-        <w:rPr>
-          <w:b/>
-          <w:bCs/>
-        </w:rPr>
-        <w:lastRenderedPageBreak/>
-        <w:t>10) Which of the given is a dicot plant?</w:t>
-      </w:r>
+        <w:rPr>
+          <w:rFonts w:ascii="Times New Roman" w:hAnsi="Times New Roman" w:cs="Times New Roman"/>
+          <w:sz w:val="20"/>
+        </w:rPr>
+      </w:pPr>
     </w:p>
     <w:p>
       <w:pPr>
         <w:pStyle w:val="BodyText"/>
-        <w:tabs>
-          <w:tab w:val="left" w:pos="3043"/>
-        </w:tabs>
-        <w:spacing w:line="263" w:lineRule="exact"/>
-        <w:ind w:left="-100" w:firstLine="280"/>
-      </w:pPr>
-      <w:r>
-        <w:t>i) Rice</w:t>
-      </w:r>
-      <w:r>
-        <w:tab/>
-        <w:t>ii) Wheat</w:t>
-      </w:r>
-    </w:p>
-    <w:p>
-      <w:pPr>
-        <w:pStyle w:val="BodyText"/>
-        <w:tabs>
-          <w:tab w:val="left" w:pos="3043"/>
-        </w:tabs>
-        <w:spacing w:line="263" w:lineRule="exact"/>
-        <w:ind w:left="-100" w:firstLine="280"/>
-      </w:pPr>
-      <w:r>
-        <w:t>iii) Bean</w:t>
-      </w:r>
-      <w:r>
-        <w:tab/>
-        <w:t>iv) Garlic</w:t>
-      </w:r>
-    </w:p>
-    <w:p>
-      <w:pPr>
-        <w:pStyle w:val="BodyText"/>
-        <w:spacing w:before="4"/>
-        <w:rPr>
-          <w:sz w:val="20"/>
-        </w:rPr>
-      </w:pPr>
-    </w:p>
-    <w:p>
-      <w:pPr>
-        <w:pStyle w:val="BodyText"/>
-        <w:spacing w:before="80"/>
-        <w:rPr>
-          <w:b/>
-          <w:bCs/>
-        </w:rPr>
-      </w:pPr>
-      <w:r>
-        <w:rPr>
+        <w:rPr>
+          <w:rFonts w:ascii="Times New Roman" w:hAnsi="Times New Roman" w:cs="Times New Roman"/>
+          <w:b/>
+          <w:bCs/>
+        </w:rPr>
+      </w:pPr>
+      <w:r>
+        <w:rPr>
+          <w:rFonts w:ascii="Times New Roman" w:hAnsi="Times New Roman" w:cs="Times New Roman"/>
           <w:b/>
           <w:bCs/>
         </w:rPr>
@@ -1331,6 +1958,15 @@
       </w:r>
       <w:r>
         <w:rPr>
+          <w:rFonts w:ascii="Times New Roman" w:hAnsi="Times New Roman" w:cs="Times New Roman"/>
+          <w:b/>
+          <w:bCs/>
+        </w:rPr>
+        <w:t xml:space="preserve"> </w:t>
+      </w:r>
+      <w:r>
+        <w:rPr>
+          <w:rFonts w:ascii="Times New Roman" w:hAnsi="Times New Roman" w:cs="Times New Roman"/>
           <w:b/>
           <w:bCs/>
           <w:spacing w:val="-12"/>
@@ -1339,6 +1975,7 @@
       </w:r>
       <w:r>
         <w:rPr>
+          <w:rFonts w:ascii="Times New Roman" w:hAnsi="Times New Roman" w:cs="Times New Roman"/>
           <w:b/>
           <w:bCs/>
         </w:rPr>
@@ -1346,13 +1983,47 @@
       </w:r>
       <w:r>
         <w:rPr>
-          <w:b/>
-          <w:bCs/>
-        </w:rPr>
-        <w:tab/>
-      </w:r>
-      <w:r>
-        <w:rPr>
+          <w:rFonts w:ascii="Times New Roman" w:hAnsi="Times New Roman" w:cs="Times New Roman"/>
+          <w:b/>
+          <w:bCs/>
+        </w:rPr>
+        <w:tab/>
+      </w:r>
+      <w:r>
+        <w:rPr>
+          <w:rFonts w:ascii="Times New Roman" w:hAnsi="Times New Roman" w:cs="Times New Roman"/>
+          <w:b/>
+          <w:bCs/>
+        </w:rPr>
+        <w:tab/>
+      </w:r>
+      <w:r>
+        <w:rPr>
+          <w:rFonts w:ascii="Times New Roman" w:hAnsi="Times New Roman" w:cs="Times New Roman"/>
+          <w:b/>
+          <w:bCs/>
+        </w:rPr>
+        <w:tab/>
+      </w:r>
+      <w:r>
+        <w:rPr>
+          <w:rFonts w:ascii="Times New Roman" w:hAnsi="Times New Roman" w:cs="Times New Roman"/>
+          <w:b/>
+          <w:bCs/>
+        </w:rPr>
+        <w:tab/>
+      </w:r>
+      <w:r>
+        <w:rPr>
+          <w:rFonts w:ascii="Times New Roman" w:hAnsi="Times New Roman" w:cs="Times New Roman"/>
+          <w:b/>
+          <w:bCs/>
+        </w:rPr>
+        <w:tab/>
+      </w:r>
+      <w:r>
+        <w:rPr>
+          <w:rFonts w:ascii="Times New Roman" w:hAnsi="Times New Roman" w:cs="Times New Roman"/>
           <w:b/>
           <w:bCs/>
         </w:rPr>
@@ -1360,6 +2031,7 @@
       </w:r>
       <w:r>
         <w:rPr>
+          <w:rFonts w:ascii="Times New Roman" w:hAnsi="Times New Roman" w:cs="Times New Roman"/>
           <w:b/>
           <w:bCs/>
         </w:rPr>
@@ -1367,6 +2039,7 @@
       </w:r>
       <w:r>
         <w:rPr>
+          <w:rFonts w:ascii="Times New Roman" w:hAnsi="Times New Roman" w:cs="Times New Roman"/>
           <w:b/>
           <w:bCs/>
         </w:rPr>
@@ -1374,6 +2047,7 @@
       </w:r>
       <w:r>
         <w:rPr>
+          <w:rFonts w:ascii="Times New Roman" w:hAnsi="Times New Roman" w:cs="Times New Roman"/>
           <w:b/>
           <w:bCs/>
         </w:rPr>
@@ -1381,6 +2055,7 @@
       </w:r>
       <w:r>
         <w:rPr>
+          <w:rFonts w:ascii="Times New Roman" w:hAnsi="Times New Roman" w:cs="Times New Roman"/>
           <w:b/>
           <w:bCs/>
         </w:rPr>
@@ -1394,13 +2069,14 @@
           <w:ilvl w:val="0"/>
           <w:numId w:val="3"/>
         </w:numPr>
-        <w:spacing w:before="5"/>
-        <w:rPr>
+        <w:rPr>
+          <w:rFonts w:ascii="Times New Roman" w:hAnsi="Times New Roman" w:cs="Times New Roman"/>
           <w:sz w:val="20"/>
         </w:rPr>
       </w:pPr>
       <w:r>
         <w:rPr>
+          <w:rFonts w:ascii="Times New Roman" w:hAnsi="Times New Roman" w:cs="Times New Roman"/>
           <w:sz w:val="20"/>
         </w:rPr>
         <w:t>Write any two units of mass.</w:t>
@@ -1413,13 +2089,14 @@
           <w:ilvl w:val="0"/>
           <w:numId w:val="3"/>
         </w:numPr>
-        <w:spacing w:before="5"/>
-        <w:rPr>
+        <w:rPr>
+          <w:rFonts w:ascii="Times New Roman" w:hAnsi="Times New Roman" w:cs="Times New Roman"/>
           <w:sz w:val="20"/>
         </w:rPr>
       </w:pPr>
       <w:r>
         <w:rPr>
+          <w:rFonts w:ascii="Times New Roman" w:hAnsi="Times New Roman" w:cs="Times New Roman"/>
           <w:sz w:val="20"/>
         </w:rPr>
         <w:t>Draw a schematic figure of: Beaker.</w:t>
@@ -1432,13 +2109,14 @@
           <w:ilvl w:val="0"/>
           <w:numId w:val="3"/>
         </w:numPr>
-        <w:spacing w:before="5"/>
-        <w:rPr>
+        <w:rPr>
+          <w:rFonts w:ascii="Times New Roman" w:hAnsi="Times New Roman" w:cs="Times New Roman"/>
           <w:sz w:val="20"/>
         </w:rPr>
       </w:pPr>
       <w:r>
         <w:rPr>
+          <w:rFonts w:ascii="Times New Roman" w:hAnsi="Times New Roman" w:cs="Times New Roman"/>
           <w:sz w:val="20"/>
         </w:rPr>
         <w:t>What are the three states of matter?</w:t>
@@ -1451,13 +2129,14 @@
           <w:ilvl w:val="0"/>
           <w:numId w:val="3"/>
         </w:numPr>
-        <w:spacing w:before="5"/>
-        <w:rPr>
+        <w:rPr>
+          <w:rFonts w:ascii="Times New Roman" w:hAnsi="Times New Roman" w:cs="Times New Roman"/>
           <w:sz w:val="20"/>
         </w:rPr>
       </w:pPr>
       <w:r>
         <w:rPr>
+          <w:rFonts w:ascii="Times New Roman" w:hAnsi="Times New Roman" w:cs="Times New Roman"/>
           <w:sz w:val="20"/>
         </w:rPr>
         <w:t>Write any two examples of mixture.</w:t>
@@ -1470,13 +2149,14 @@
           <w:ilvl w:val="0"/>
           <w:numId w:val="3"/>
         </w:numPr>
-        <w:spacing w:before="5"/>
-        <w:rPr>
+        <w:rPr>
+          <w:rFonts w:ascii="Times New Roman" w:hAnsi="Times New Roman" w:cs="Times New Roman"/>
           <w:sz w:val="20"/>
         </w:rPr>
       </w:pPr>
       <w:r>
         <w:rPr>
+          <w:rFonts w:ascii="Times New Roman" w:hAnsi="Times New Roman" w:cs="Times New Roman"/>
           <w:sz w:val="20"/>
         </w:rPr>
         <w:t>What are two main groups of animals?</w:t>
@@ -1489,13 +2169,14 @@
           <w:ilvl w:val="0"/>
           <w:numId w:val="3"/>
         </w:numPr>
-        <w:spacing w:before="5"/>
-        <w:rPr>
+        <w:rPr>
+          <w:rFonts w:ascii="Times New Roman" w:hAnsi="Times New Roman" w:cs="Times New Roman"/>
           <w:sz w:val="20"/>
         </w:rPr>
       </w:pPr>
       <w:r>
         <w:rPr>
+          <w:rFonts w:ascii="Times New Roman" w:hAnsi="Times New Roman" w:cs="Times New Roman"/>
           <w:sz w:val="20"/>
         </w:rPr>
         <w:t>What is the breathing organ of fish?</w:t>
@@ -1508,6 +2189,9 @@
           <w:tab w:val="left" w:pos="4002"/>
         </w:tabs>
         <w:ind w:left="100"/>
+        <w:rPr>
+          <w:rFonts w:ascii="Times New Roman" w:hAnsi="Times New Roman" w:cs="Times New Roman"/>
+        </w:rPr>
       </w:pPr>
     </w:p>
     <w:p>
@@ -1518,12 +2202,14 @@
         </w:tabs>
         <w:ind w:left="100"/>
         <w:rPr>
-          <w:b/>
-          <w:bCs/>
-        </w:rPr>
-      </w:pPr>
-      <w:r>
-        <w:rPr>
+          <w:rFonts w:ascii="Times New Roman" w:hAnsi="Times New Roman" w:cs="Times New Roman"/>
+          <w:b/>
+          <w:bCs/>
+        </w:rPr>
+      </w:pPr>
+      <w:r>
+        <w:rPr>
+          <w:rFonts w:ascii="Times New Roman" w:hAnsi="Times New Roman" w:cs="Times New Roman"/>
           <w:b/>
           <w:bCs/>
         </w:rPr>
@@ -1531,6 +2217,7 @@
       </w:r>
       <w:r>
         <w:rPr>
+          <w:rFonts w:ascii="Times New Roman" w:hAnsi="Times New Roman" w:cs="Times New Roman"/>
           <w:b/>
           <w:bCs/>
           <w:spacing w:val="-11"/>
@@ -1539,6 +2226,7 @@
       </w:r>
       <w:r>
         <w:rPr>
+          <w:rFonts w:ascii="Times New Roman" w:hAnsi="Times New Roman" w:cs="Times New Roman"/>
           <w:b/>
           <w:bCs/>
           <w:spacing w:val="-11"/>
@@ -1547,21 +2235,55 @@
       </w:r>
       <w:r>
         <w:rPr>
-          <w:b/>
-          <w:bCs/>
-        </w:rPr>
-        <w:t>-</w:t>
-      </w:r>
-      <w:r>
-        <w:rPr>
-          <w:b/>
-          <w:bCs/>
-        </w:rPr>
-        <w:tab/>
-        <w:t xml:space="preserve"> </w:t>
-      </w:r>
-      <w:r>
-        <w:rPr>
+          <w:rFonts w:ascii="Times New Roman" w:hAnsi="Times New Roman" w:cs="Times New Roman"/>
+          <w:b/>
+          <w:bCs/>
+        </w:rPr>
+        <w:t xml:space="preserve"> -</w:t>
+      </w:r>
+      <w:r>
+        <w:rPr>
+          <w:rFonts w:ascii="Times New Roman" w:hAnsi="Times New Roman" w:cs="Times New Roman"/>
+          <w:b/>
+          <w:bCs/>
+        </w:rPr>
+        <w:tab/>
+      </w:r>
+      <w:r>
+        <w:rPr>
+          <w:rFonts w:ascii="Times New Roman" w:hAnsi="Times New Roman" w:cs="Times New Roman"/>
+          <w:b/>
+          <w:bCs/>
+        </w:rPr>
+        <w:tab/>
+      </w:r>
+      <w:r>
+        <w:rPr>
+          <w:rFonts w:ascii="Times New Roman" w:hAnsi="Times New Roman" w:cs="Times New Roman"/>
+          <w:b/>
+          <w:bCs/>
+        </w:rPr>
+        <w:tab/>
+      </w:r>
+      <w:r>
+        <w:rPr>
+          <w:rFonts w:ascii="Times New Roman" w:hAnsi="Times New Roman" w:cs="Times New Roman"/>
+          <w:b/>
+          <w:bCs/>
+        </w:rPr>
+        <w:tab/>
+      </w:r>
+      <w:r>
+        <w:rPr>
+          <w:rFonts w:ascii="Times New Roman" w:hAnsi="Times New Roman" w:cs="Times New Roman"/>
+          <w:b/>
+          <w:bCs/>
+        </w:rPr>
+        <w:tab/>
+      </w:r>
+      <w:r>
+        <w:rPr>
+          <w:rFonts w:ascii="Times New Roman" w:hAnsi="Times New Roman" w:cs="Times New Roman"/>
           <w:b/>
           <w:bCs/>
         </w:rPr>
@@ -1569,6 +2291,7 @@
       </w:r>
       <w:r>
         <w:rPr>
+          <w:rFonts w:ascii="Times New Roman" w:hAnsi="Times New Roman" w:cs="Times New Roman"/>
           <w:b/>
           <w:bCs/>
         </w:rPr>
@@ -1576,6 +2299,7 @@
       </w:r>
       <w:r>
         <w:rPr>
+          <w:rFonts w:ascii="Times New Roman" w:hAnsi="Times New Roman" w:cs="Times New Roman"/>
           <w:b/>
           <w:bCs/>
         </w:rPr>
@@ -1583,6 +2307,7 @@
       </w:r>
       <w:r>
         <w:rPr>
+          <w:rFonts w:ascii="Times New Roman" w:hAnsi="Times New Roman" w:cs="Times New Roman"/>
           <w:b/>
           <w:bCs/>
         </w:rPr>
@@ -1590,6 +2315,7 @@
       </w:r>
       <w:r>
         <w:rPr>
+          <w:rFonts w:ascii="Times New Roman" w:hAnsi="Times New Roman" w:cs="Times New Roman"/>
           <w:b/>
           <w:bCs/>
         </w:rPr>
@@ -1606,8 +2332,14 @@
         <w:tabs>
           <w:tab w:val="left" w:pos="4002"/>
         </w:tabs>
-      </w:pPr>
-      <w:r>
+        <w:rPr>
+          <w:rFonts w:ascii="Times New Roman" w:hAnsi="Times New Roman" w:cs="Times New Roman"/>
+        </w:rPr>
+      </w:pPr>
+      <w:r>
+        <w:rPr>
+          <w:rFonts w:ascii="Times New Roman" w:hAnsi="Times New Roman" w:cs="Times New Roman"/>
+        </w:rPr>
         <w:t>List any two precautions that should be followed while doing science experiments.</w:t>
       </w:r>
     </w:p>
@@ -1621,8 +2353,14 @@
         <w:tabs>
           <w:tab w:val="left" w:pos="4002"/>
         </w:tabs>
-      </w:pPr>
-      <w:r>
+        <w:rPr>
+          <w:rFonts w:ascii="Times New Roman" w:hAnsi="Times New Roman" w:cs="Times New Roman"/>
+        </w:rPr>
+      </w:pPr>
+      <w:r>
+        <w:rPr>
+          <w:rFonts w:ascii="Times New Roman" w:hAnsi="Times New Roman" w:cs="Times New Roman"/>
+        </w:rPr>
         <w:t xml:space="preserve"> Convert: 10 minutes into seconds.</w:t>
       </w:r>
     </w:p>
@@ -1636,8 +2374,14 @@
         <w:tabs>
           <w:tab w:val="left" w:pos="4002"/>
         </w:tabs>
-      </w:pPr>
-      <w:r>
+        <w:rPr>
+          <w:rFonts w:ascii="Times New Roman" w:hAnsi="Times New Roman" w:cs="Times New Roman"/>
+        </w:rPr>
+      </w:pPr>
+      <w:r>
+        <w:rPr>
+          <w:rFonts w:ascii="Times New Roman" w:hAnsi="Times New Roman" w:cs="Times New Roman"/>
+        </w:rPr>
         <w:t>What is mass?</w:t>
       </w:r>
     </w:p>
@@ -1651,8 +2395,14 @@
         <w:tabs>
           <w:tab w:val="left" w:pos="4002"/>
         </w:tabs>
-      </w:pPr>
-      <w:r>
+        <w:rPr>
+          <w:rFonts w:ascii="Times New Roman" w:hAnsi="Times New Roman" w:cs="Times New Roman"/>
+        </w:rPr>
+      </w:pPr>
+      <w:r>
+        <w:rPr>
+          <w:rFonts w:ascii="Times New Roman" w:hAnsi="Times New Roman" w:cs="Times New Roman"/>
+        </w:rPr>
         <w:t>Why do the ponds of water dry up in dry season?</w:t>
       </w:r>
     </w:p>
@@ -1666,8 +2416,14 @@
         <w:tabs>
           <w:tab w:val="left" w:pos="4002"/>
         </w:tabs>
-      </w:pPr>
-      <w:r>
+        <w:rPr>
+          <w:rFonts w:ascii="Times New Roman" w:hAnsi="Times New Roman" w:cs="Times New Roman"/>
+        </w:rPr>
+      </w:pPr>
+      <w:r>
+        <w:rPr>
+          <w:rFonts w:ascii="Times New Roman" w:hAnsi="Times New Roman" w:cs="Times New Roman"/>
+        </w:rPr>
         <w:t>Write difference between solid state of matter and liquid state of matter.</w:t>
       </w:r>
     </w:p>
@@ -1681,8 +2437,14 @@
         <w:tabs>
           <w:tab w:val="left" w:pos="4002"/>
         </w:tabs>
-      </w:pPr>
-      <w:r>
+        <w:rPr>
+          <w:rFonts w:ascii="Times New Roman" w:hAnsi="Times New Roman" w:cs="Times New Roman"/>
+        </w:rPr>
+      </w:pPr>
+      <w:r>
+        <w:rPr>
+          <w:rFonts w:ascii="Times New Roman" w:hAnsi="Times New Roman" w:cs="Times New Roman"/>
+        </w:rPr>
         <w:t>Salt solution is a homogenous mixture. Why?</w:t>
       </w:r>
     </w:p>
@@ -1696,9 +2458,15 @@
         <w:tabs>
           <w:tab w:val="left" w:pos="4002"/>
         </w:tabs>
-      </w:pPr>
-      <w:r>
-        <w:t>Write an example of: (a) heterogeneous mixture (b) mixture having liquid and liquid components.</w:t>
+        <w:rPr>
+          <w:rFonts w:ascii="Times New Roman" w:hAnsi="Times New Roman" w:cs="Times New Roman"/>
+        </w:rPr>
+      </w:pPr>
+      <w:r>
+        <w:rPr>
+          <w:rFonts w:ascii="Times New Roman" w:hAnsi="Times New Roman" w:cs="Times New Roman"/>
+        </w:rPr>
+        <w:t>Which one is more compressible among air and water? Why?</w:t>
       </w:r>
     </w:p>
     <w:p>
@@ -1711,8 +2479,14 @@
         <w:tabs>
           <w:tab w:val="left" w:pos="4002"/>
         </w:tabs>
-      </w:pPr>
-      <w:r>
+        <w:rPr>
+          <w:rFonts w:ascii="Times New Roman" w:hAnsi="Times New Roman" w:cs="Times New Roman"/>
+        </w:rPr>
+      </w:pPr>
+      <w:r>
+        <w:rPr>
+          <w:rFonts w:ascii="Times New Roman" w:hAnsi="Times New Roman" w:cs="Times New Roman"/>
+        </w:rPr>
         <w:t>Write two differences between monocot and dicot plants.</w:t>
       </w:r>
     </w:p>
@@ -1726,9 +2500,33 @@
         <w:tabs>
           <w:tab w:val="left" w:pos="4002"/>
         </w:tabs>
-      </w:pPr>
-      <w:r>
-        <w:t xml:space="preserve">Write the features of mammals. </w:t>
+        <w:rPr>
+          <w:rFonts w:ascii="Times New Roman" w:hAnsi="Times New Roman" w:cs="Times New Roman"/>
+        </w:rPr>
+      </w:pPr>
+      <w:r>
+        <w:rPr>
+          <w:rFonts w:ascii="Times New Roman" w:hAnsi="Times New Roman" w:cs="Times New Roman"/>
+        </w:rPr>
+        <w:t xml:space="preserve">Write </w:t>
+      </w:r>
+      <w:r>
+        <w:rPr>
+          <w:rFonts w:ascii="Times New Roman" w:hAnsi="Times New Roman" w:cs="Times New Roman"/>
+        </w:rPr>
+        <w:t xml:space="preserve">two causes of placing dolphin under the class </w:t>
+      </w:r>
+      <w:r>
+        <w:rPr>
+          <w:rFonts w:ascii="Times New Roman" w:hAnsi="Times New Roman" w:cs="Times New Roman"/>
+        </w:rPr>
+        <w:t>mammals</w:t>
+      </w:r>
+      <w:r>
+        <w:rPr>
+          <w:rFonts w:ascii="Times New Roman" w:hAnsi="Times New Roman" w:cs="Times New Roman"/>
+        </w:rPr>
+        <w:t xml:space="preserve">. </w:t>
       </w:r>
     </w:p>
     <w:p>
@@ -1737,6 +2535,9 @@
         <w:tabs>
           <w:tab w:val="left" w:pos="4002"/>
         </w:tabs>
+        <w:rPr>
+          <w:rFonts w:ascii="Times New Roman" w:hAnsi="Times New Roman" w:cs="Times New Roman"/>
+        </w:rPr>
       </w:pPr>
     </w:p>
     <w:p>
@@ -1747,36 +2548,181 @@
         </w:tabs>
         <w:ind w:left="100"/>
         <w:rPr>
-          <w:b/>
-          <w:bCs/>
-        </w:rPr>
-      </w:pPr>
-      <w:r>
-        <w:rPr>
+          <w:rFonts w:ascii="Times New Roman" w:hAnsi="Times New Roman" w:cs="Times New Roman"/>
+          <w:b/>
+          <w:bCs/>
+        </w:rPr>
+      </w:pPr>
+      <w:r>
+        <w:rPr>
+          <w:rFonts w:ascii="Times New Roman" w:hAnsi="Times New Roman" w:cs="Times New Roman"/>
+          <w:b/>
+          <w:bCs/>
+          <w:w w:val="95"/>
+        </w:rPr>
+        <w:t>Q.No.4</w:t>
+      </w:r>
+      <w:r>
+        <w:rPr>
+          <w:rFonts w:ascii="Times New Roman" w:hAnsi="Times New Roman" w:cs="Times New Roman"/>
+          <w:b/>
+          <w:bCs/>
+          <w:w w:val="95"/>
+        </w:rPr>
+        <w:t xml:space="preserve"> </w:t>
+      </w:r>
+      <w:r>
+        <w:rPr>
+          <w:rFonts w:ascii="Times New Roman" w:hAnsi="Times New Roman" w:cs="Times New Roman"/>
+          <w:b/>
+          <w:bCs/>
+          <w:spacing w:val="4"/>
+          <w:w w:val="95"/>
+        </w:rPr>
+        <w:t xml:space="preserve">Long answer </w:t>
+      </w:r>
+      <w:proofErr w:type="gramStart"/>
+      <w:r>
+        <w:rPr>
+          <w:rFonts w:ascii="Times New Roman" w:hAnsi="Times New Roman" w:cs="Times New Roman"/>
+          <w:b/>
+          <w:bCs/>
+          <w:spacing w:val="4"/>
+          <w:w w:val="95"/>
+        </w:rPr>
+        <w:t>questions</w:t>
+      </w:r>
+      <w:r>
+        <w:rPr>
+          <w:rFonts w:ascii="Times New Roman" w:hAnsi="Times New Roman" w:cs="Times New Roman"/>
+          <w:b/>
+          <w:bCs/>
+          <w:w w:val="95"/>
+        </w:rPr>
+        <w:t>:-</w:t>
+      </w:r>
+      <w:proofErr w:type="gramEnd"/>
+      <w:r>
+        <w:rPr>
+          <w:rFonts w:ascii="Times New Roman" w:hAnsi="Times New Roman" w:cs="Times New Roman"/>
+          <w:b/>
+          <w:bCs/>
+          <w:w w:val="95"/>
+        </w:rPr>
+        <w:tab/>
+      </w:r>
+      <w:r>
+        <w:rPr>
+          <w:rFonts w:ascii="Times New Roman" w:hAnsi="Times New Roman" w:cs="Times New Roman"/>
+          <w:b/>
+          <w:bCs/>
+          <w:w w:val="95"/>
+        </w:rPr>
+        <w:tab/>
+      </w:r>
+      <w:r>
+        <w:rPr>
+          <w:rFonts w:ascii="Times New Roman" w:hAnsi="Times New Roman" w:cs="Times New Roman"/>
+          <w:b/>
+          <w:bCs/>
+          <w:w w:val="95"/>
+        </w:rPr>
+        <w:tab/>
+      </w:r>
+      <w:r>
+        <w:rPr>
+          <w:rFonts w:ascii="Times New Roman" w:hAnsi="Times New Roman" w:cs="Times New Roman"/>
+          <w:b/>
+          <w:bCs/>
+          <w:w w:val="95"/>
+        </w:rPr>
+        <w:tab/>
+      </w:r>
+      <w:r>
+        <w:rPr>
+          <w:rFonts w:ascii="Times New Roman" w:hAnsi="Times New Roman" w:cs="Times New Roman"/>
+          <w:b/>
+          <w:bCs/>
+          <w:w w:val="95"/>
+        </w:rPr>
+        <w:tab/>
+      </w:r>
+      <w:r>
+        <w:rPr>
+          <w:rFonts w:ascii="Times New Roman" w:hAnsi="Times New Roman" w:cs="Times New Roman"/>
+          <w:b/>
+          <w:bCs/>
+        </w:rPr>
+        <w:t>(</w:t>
+      </w:r>
+      <w:r>
+        <w:rPr>
+          <w:rFonts w:ascii="Times New Roman" w:hAnsi="Times New Roman" w:cs="Times New Roman"/>
+          <w:b/>
+          <w:bCs/>
+        </w:rPr>
+        <w:t>4</w:t>
+      </w:r>
+      <w:r>
+        <w:rPr>
+          <w:rFonts w:ascii="Times New Roman" w:hAnsi="Times New Roman" w:cs="Times New Roman"/>
+          <w:b/>
+          <w:bCs/>
+        </w:rPr>
+        <w:t>×4=</w:t>
+      </w:r>
+      <w:r>
+        <w:rPr>
+          <w:rFonts w:ascii="Times New Roman" w:hAnsi="Times New Roman" w:cs="Times New Roman"/>
+          <w:b/>
+          <w:bCs/>
+        </w:rPr>
+        <w:t>16</w:t>
+      </w:r>
+      <w:r>
+        <w:rPr>
+          <w:rFonts w:ascii="Times New Roman" w:hAnsi="Times New Roman" w:cs="Times New Roman"/>
+          <w:b/>
+          <w:bCs/>
+        </w:rPr>
+        <w:t xml:space="preserve">) </w:t>
+      </w:r>
+    </w:p>
+    <w:p>
+      <w:pPr>
+        <w:pStyle w:val="BodyText"/>
+        <w:numPr>
+          <w:ilvl w:val="0"/>
+          <w:numId w:val="5"/>
+        </w:numPr>
+        <w:tabs>
+          <w:tab w:val="left" w:pos="2591"/>
+          <w:tab w:val="left" w:pos="3189"/>
+        </w:tabs>
+        <w:ind w:right="3780"/>
+        <w:rPr>
+          <w:rFonts w:ascii="Times New Roman" w:hAnsi="Times New Roman" w:cs="Times New Roman"/>
+        </w:rPr>
+      </w:pPr>
+      <w:r>
+        <w:rPr>
+          <w:rFonts w:ascii="Times New Roman" w:hAnsi="Times New Roman" w:cs="Times New Roman"/>
           <w:b/>
           <w:bCs/>
           <w:noProof/>
         </w:rPr>
         <w:drawing>
-          <wp:anchor distT="0" distB="0" distL="114300" distR="114300" simplePos="0" relativeHeight="251658240" behindDoc="1" locked="0" layoutInCell="1" allowOverlap="1" wp14:anchorId="3BF294B5" wp14:editId="643FC336">
+          <wp:anchor distT="0" distB="0" distL="114300" distR="114300" simplePos="0" relativeHeight="251659776" behindDoc="0" locked="0" layoutInCell="1" allowOverlap="1" wp14:anchorId="3BF294B5" wp14:editId="07A9EBFF">
             <wp:simplePos x="0" y="0"/>
             <wp:positionH relativeFrom="column">
-              <wp:posOffset>4145280</wp:posOffset>
+              <wp:posOffset>2463548</wp:posOffset>
             </wp:positionH>
             <wp:positionV relativeFrom="paragraph">
-              <wp:posOffset>36830</wp:posOffset>
+              <wp:posOffset>68913</wp:posOffset>
             </wp:positionV>
-            <wp:extent cx="2279650" cy="1367155"/>
-            <wp:effectExtent l="19050" t="0" r="6350" b="0"/>
-            <wp:wrapTight wrapText="bothSides">
-              <wp:wrapPolygon edited="0">
-                <wp:start x="-181" y="0"/>
-                <wp:lineTo x="-181" y="21369"/>
-                <wp:lineTo x="21660" y="21369"/>
-                <wp:lineTo x="21660" y="0"/>
-                <wp:lineTo x="-181" y="0"/>
-              </wp:wrapPolygon>
-            </wp:wrapTight>
+            <wp:extent cx="2456121" cy="1472989"/>
+            <wp:effectExtent l="0" t="0" r="0" b="0"/>
+            <wp:wrapNone/>
             <wp:docPr id="1" name="Picture 0" descr="TapScanner 23-06-2025-07꞉38.jpg"/>
             <wp:cNvGraphicFramePr>
               <a:graphicFrameLocks xmlns:a="http://schemas.openxmlformats.org/drawingml/2006/main" noChangeAspect="1"/>
@@ -1789,7 +2735,22 @@
                     <pic:cNvPicPr/>
                   </pic:nvPicPr>
                   <pic:blipFill>
-                    <a:blip r:embed="rId7" cstate="print"/>
+                    <a:blip r:embed="rId8" cstate="print">
+                      <a:extLst>
+                        <a:ext uri="{BEBA8EAE-BF5A-486C-A8C5-ECC9F3942E4B}">
+                          <a14:imgProps xmlns:a14="http://schemas.microsoft.com/office/drawing/2010/main">
+                            <a14:imgLayer r:embed="rId9">
+                              <a14:imgEffect>
+                                <a14:sharpenSoften amount="50000"/>
+                              </a14:imgEffect>
+                              <a14:imgEffect>
+                                <a14:brightnessContrast bright="40000" contrast="-40000"/>
+                              </a14:imgEffect>
+                            </a14:imgLayer>
+                          </a14:imgProps>
+                        </a:ext>
+                      </a:extLst>
+                    </a:blip>
                     <a:stretch>
                       <a:fillRect/>
                     </a:stretch>
@@ -1797,7 +2758,7 @@
                   <pic:spPr>
                     <a:xfrm>
                       <a:off x="0" y="0"/>
-                      <a:ext cx="2279650" cy="1367155"/>
+                      <a:ext cx="2463603" cy="1477476"/>
                     </a:xfrm>
                     <a:prstGeom prst="rect">
                       <a:avLst/>
@@ -1806,84 +2767,95 @@
                 </pic:pic>
               </a:graphicData>
             </a:graphic>
+            <wp14:sizeRelH relativeFrom="margin">
+              <wp14:pctWidth>0</wp14:pctWidth>
+            </wp14:sizeRelH>
+            <wp14:sizeRelV relativeFrom="margin">
+              <wp14:pctHeight>0</wp14:pctHeight>
+            </wp14:sizeRelV>
           </wp:anchor>
         </w:drawing>
       </w:r>
       <w:r>
         <w:rPr>
-          <w:b/>
-          <w:bCs/>
-          <w:w w:val="95"/>
-        </w:rPr>
-        <w:t>Q.No.4</w:t>
-      </w:r>
-      <w:r>
-        <w:rPr>
-          <w:b/>
-          <w:bCs/>
-          <w:w w:val="95"/>
+          <w:rFonts w:ascii="Times New Roman" w:hAnsi="Times New Roman" w:cs="Times New Roman"/>
+        </w:rPr>
+        <w:t>Look at the picture and answer the questions.</w:t>
+      </w:r>
+    </w:p>
+    <w:p>
+      <w:pPr>
+        <w:pStyle w:val="BodyText"/>
+        <w:numPr>
+          <w:ilvl w:val="4"/>
+          <w:numId w:val="5"/>
+        </w:numPr>
+        <w:tabs>
+          <w:tab w:val="left" w:pos="2591"/>
+          <w:tab w:val="left" w:pos="3189"/>
+        </w:tabs>
+        <w:ind w:left="720" w:right="3780"/>
+        <w:rPr>
+          <w:rFonts w:ascii="Times New Roman" w:hAnsi="Times New Roman" w:cs="Times New Roman"/>
+        </w:rPr>
+      </w:pPr>
+      <w:r>
+        <w:rPr>
+          <w:rFonts w:ascii="Times New Roman" w:hAnsi="Times New Roman" w:cs="Times New Roman"/>
         </w:rPr>
         <w:t xml:space="preserve"> </w:t>
       </w:r>
       <w:r>
         <w:rPr>
-          <w:b/>
-          <w:bCs/>
-          <w:spacing w:val="4"/>
-          <w:w w:val="95"/>
-        </w:rPr>
-        <w:t>Long answer questions</w:t>
-      </w:r>
-      <w:r>
-        <w:rPr>
-          <w:b/>
-          <w:bCs/>
-          <w:w w:val="95"/>
-        </w:rPr>
-        <w:t>:-</w:t>
-      </w:r>
-      <w:r>
-        <w:rPr>
-          <w:b/>
-          <w:bCs/>
-          <w:w w:val="95"/>
-        </w:rPr>
-        <w:tab/>
-      </w:r>
-      <w:r>
-        <w:rPr>
-          <w:b/>
-          <w:bCs/>
-        </w:rPr>
-        <w:t>(</w:t>
-      </w:r>
-      <w:r>
-        <w:rPr>
-          <w:b/>
-          <w:bCs/>
-        </w:rPr>
-        <w:t>4</w:t>
-      </w:r>
-      <w:r>
-        <w:rPr>
-          <w:b/>
-          <w:bCs/>
-        </w:rPr>
-        <w:t>×4=</w:t>
-      </w:r>
-      <w:r>
-        <w:rPr>
-          <w:b/>
-          <w:bCs/>
-        </w:rPr>
-        <w:t>16</w:t>
-      </w:r>
-      <w:r>
-        <w:rPr>
-          <w:b/>
-          <w:bCs/>
-        </w:rPr>
-        <w:t xml:space="preserve">) </w:t>
+          <w:rFonts w:ascii="Times New Roman" w:hAnsi="Times New Roman" w:cs="Times New Roman"/>
+        </w:rPr>
+        <w:t>What is the volume of liquid in fig. a and c?</w:t>
+      </w:r>
+    </w:p>
+    <w:p>
+      <w:pPr>
+        <w:pStyle w:val="BodyText"/>
+        <w:numPr>
+          <w:ilvl w:val="4"/>
+          <w:numId w:val="5"/>
+        </w:numPr>
+        <w:tabs>
+          <w:tab w:val="left" w:pos="2591"/>
+          <w:tab w:val="left" w:pos="3189"/>
+        </w:tabs>
+        <w:ind w:left="720" w:right="3780"/>
+        <w:rPr>
+          <w:rFonts w:ascii="Times New Roman" w:hAnsi="Times New Roman" w:cs="Times New Roman"/>
+        </w:rPr>
+      </w:pPr>
+      <w:r>
+        <w:rPr>
+          <w:rFonts w:ascii="Times New Roman" w:hAnsi="Times New Roman" w:cs="Times New Roman"/>
+        </w:rPr>
+        <w:t>What is the difference between the volume of liquid in fig. b and c?</w:t>
+      </w:r>
+    </w:p>
+    <w:p>
+      <w:pPr>
+        <w:pStyle w:val="BodyText"/>
+        <w:numPr>
+          <w:ilvl w:val="4"/>
+          <w:numId w:val="5"/>
+        </w:numPr>
+        <w:tabs>
+          <w:tab w:val="left" w:pos="2591"/>
+          <w:tab w:val="left" w:pos="3189"/>
+        </w:tabs>
+        <w:ind w:left="720" w:right="3510"/>
+        <w:rPr>
+          <w:rFonts w:ascii="Times New Roman" w:hAnsi="Times New Roman" w:cs="Times New Roman"/>
+        </w:rPr>
+      </w:pPr>
+      <w:r>
+        <w:rPr>
+          <w:rFonts w:ascii="Times New Roman" w:hAnsi="Times New Roman" w:cs="Times New Roman"/>
+        </w:rPr>
+        <w:t xml:space="preserve"> Which measuring cylinder has the highest volume and which one has the lowest volume of liquid?</w:t>
       </w:r>
     </w:p>
     <w:p>
@@ -1897,64 +2869,16 @@
           <w:tab w:val="left" w:pos="2591"/>
           <w:tab w:val="left" w:pos="3189"/>
         </w:tabs>
-        <w:ind w:right="3780"/>
-      </w:pPr>
-      <w:r>
-        <w:t>Look at the picture and answer the questions.</w:t>
-      </w:r>
-    </w:p>
-    <w:p>
-      <w:pPr>
-        <w:pStyle w:val="BodyText"/>
-        <w:numPr>
-          <w:ilvl w:val="4"/>
-          <w:numId w:val="5"/>
-        </w:numPr>
-        <w:tabs>
-          <w:tab w:val="left" w:pos="2591"/>
-          <w:tab w:val="left" w:pos="3189"/>
-        </w:tabs>
-        <w:ind w:left="720" w:right="3780"/>
-      </w:pPr>
-      <w:r>
-        <w:t xml:space="preserve"> </w:t>
-      </w:r>
-      <w:r>
-        <w:t>What is the volume of liquid in fig. a and c?</w:t>
-      </w:r>
-    </w:p>
-    <w:p>
-      <w:pPr>
-        <w:pStyle w:val="BodyText"/>
-        <w:numPr>
-          <w:ilvl w:val="4"/>
-          <w:numId w:val="5"/>
-        </w:numPr>
-        <w:tabs>
-          <w:tab w:val="left" w:pos="2591"/>
-          <w:tab w:val="left" w:pos="3189"/>
-        </w:tabs>
-        <w:ind w:left="720" w:right="3780"/>
-      </w:pPr>
-      <w:r>
-        <w:t>What is the difference between the volume of liquid in fig. b and c?</w:t>
-      </w:r>
-    </w:p>
-    <w:p>
-      <w:pPr>
-        <w:pStyle w:val="BodyText"/>
-        <w:numPr>
-          <w:ilvl w:val="4"/>
-          <w:numId w:val="5"/>
-        </w:numPr>
-        <w:tabs>
-          <w:tab w:val="left" w:pos="2591"/>
-          <w:tab w:val="left" w:pos="3189"/>
-        </w:tabs>
-        <w:ind w:left="720" w:right="3510"/>
-      </w:pPr>
-      <w:r>
-        <w:t xml:space="preserve"> Which measuring cylinder has the highest volume and which one has the lowest volume of liquid?</w:t>
+        <w:ind w:right="3600"/>
+        <w:rPr>
+          <w:rFonts w:ascii="Times New Roman" w:hAnsi="Times New Roman" w:cs="Times New Roman"/>
+        </w:rPr>
+      </w:pPr>
+      <w:r>
+        <w:rPr>
+          <w:rFonts w:ascii="Times New Roman" w:hAnsi="Times New Roman" w:cs="Times New Roman"/>
+        </w:rPr>
+        <w:t>How will you calculate the volume of irregular solid? Explain the process with a figure.</w:t>
       </w:r>
     </w:p>
     <w:p>
@@ -1969,9 +2893,15 @@
           <w:tab w:val="left" w:pos="3189"/>
         </w:tabs>
         <w:ind w:right="3600"/>
-      </w:pPr>
-      <w:r>
-        <w:t>How will you calculate the volume of irregular solid? Explain the process with a figure.</w:t>
+        <w:rPr>
+          <w:rFonts w:ascii="Times New Roman" w:hAnsi="Times New Roman" w:cs="Times New Roman"/>
+        </w:rPr>
+      </w:pPr>
+      <w:r>
+        <w:rPr>
+          <w:rFonts w:ascii="Times New Roman" w:hAnsi="Times New Roman" w:cs="Times New Roman"/>
+        </w:rPr>
+        <w:t>Write any four negative effects of heat.</w:t>
       </w:r>
     </w:p>
     <w:p>
@@ -1986,36 +2916,28 @@
           <w:tab w:val="left" w:pos="3189"/>
         </w:tabs>
         <w:ind w:right="3600"/>
-      </w:pPr>
-      <w:r>
-        <w:t>Write any four negative effects of heat.</w:t>
+        <w:rPr>
+          <w:rFonts w:ascii="Times New Roman" w:hAnsi="Times New Roman" w:cs="Times New Roman"/>
+        </w:rPr>
+      </w:pPr>
+      <w:r>
+        <w:rPr>
+          <w:rFonts w:ascii="Times New Roman" w:hAnsi="Times New Roman" w:cs="Times New Roman"/>
+        </w:rPr>
+        <w:t>Draw a well labeled diagram of parts of plants.</w:t>
       </w:r>
     </w:p>
     <w:p>
       <w:pPr>
         <w:pStyle w:val="BodyText"/>
-        <w:numPr>
-          <w:ilvl w:val="0"/>
-          <w:numId w:val="5"/>
-        </w:numPr>
         <w:tabs>
           <w:tab w:val="left" w:pos="2591"/>
           <w:tab w:val="left" w:pos="3189"/>
         </w:tabs>
-        <w:ind w:right="3600"/>
-      </w:pPr>
-      <w:r>
-        <w:t>Draw a well labeled diagram of parts of plants.</w:t>
-      </w:r>
-    </w:p>
-    <w:p>
-      <w:pPr>
-        <w:pStyle w:val="BodyText"/>
-        <w:tabs>
-          <w:tab w:val="left" w:pos="2591"/>
-          <w:tab w:val="left" w:pos="3189"/>
-        </w:tabs>
         <w:ind w:right="5599"/>
+        <w:rPr>
+          <w:rFonts w:ascii="Times New Roman" w:hAnsi="Times New Roman" w:cs="Times New Roman"/>
+        </w:rPr>
       </w:pPr>
     </w:p>
     <w:p>
@@ -2026,52 +2948,26 @@
           <w:tab w:val="left" w:pos="3189"/>
           <w:tab w:val="left" w:pos="3581"/>
         </w:tabs>
-        <w:ind w:right="5599"/>
         <w:jc w:val="center"/>
         <w:rPr>
-          <w:b/>
-          <w:bCs/>
-        </w:rPr>
-      </w:pPr>
-      <w:r>
-        <w:rPr>
+          <w:rFonts w:ascii="Times New Roman" w:hAnsi="Times New Roman" w:cs="Times New Roman"/>
+        </w:rPr>
+      </w:pPr>
+      <w:r>
+        <w:rPr>
+          <w:rFonts w:ascii="Times New Roman" w:hAnsi="Times New Roman" w:cs="Times New Roman"/>
           <w:b/>
           <w:bCs/>
         </w:rPr>
         <w:t>The End</w:t>
       </w:r>
     </w:p>
-    <w:p>
-      <w:pPr>
-        <w:pStyle w:val="BodyText"/>
-        <w:rPr>
-          <w:sz w:val="26"/>
-        </w:rPr>
-      </w:pPr>
-    </w:p>
-    <w:p>
-      <w:pPr>
-        <w:pStyle w:val="BodyText"/>
-        <w:spacing w:before="10"/>
-        <w:rPr>
-          <w:sz w:val="36"/>
-        </w:rPr>
-      </w:pPr>
-    </w:p>
-    <w:p>
-      <w:pPr>
-        <w:pStyle w:val="BodyText"/>
-        <w:tabs>
-          <w:tab w:val="left" w:pos="7731"/>
-        </w:tabs>
-        <w:ind w:left="100"/>
-      </w:pPr>
-    </w:p>
     <w:sectPr>
-      <w:footerReference w:type="default" r:id="rId8"/>
-      <w:pgSz w:w="12240" w:h="15840"/>
-      <w:pgMar w:top="630" w:right="1720" w:bottom="30" w:left="1340" w:header="0" w:footer="700" w:gutter="0"/>
-      <w:cols w:space="720"/>
+      <w:footerReference w:type="default" r:id="rId10"/>
+      <w:pgSz w:w="16838" w:h="11906" w:orient="landscape" w:code="9"/>
+      <w:pgMar w:top="450" w:right="720" w:bottom="26" w:left="720" w:header="0" w:footer="700" w:gutter="0"/>
+      <w:cols w:num="2" w:space="720"/>
+      <w:docGrid w:linePitch="299"/>
     </w:sectPr>
   </w:body>
 </w:document>
@@ -2134,8 +3030,8 @@
   <w:abstractNum w:abstractNumId="0" w15:restartNumberingAfterBreak="0">
     <w:nsid w:val="00000001"/>
     <w:multiLevelType w:val="hybridMultilevel"/>
-    <w:tmpl w:val="466AB036"/>
-    <w:lvl w:ilvl="0" w:tplc="A006872E">
+    <w:tmpl w:val="94A88A40"/>
+    <w:lvl w:ilvl="0" w:tplc="1AB04FCC">
       <w:start w:val="6"/>
       <w:numFmt w:val="decimal"/>
       <w:lvlText w:val="%1)"/>
@@ -2144,7 +3040,7 @@
         <w:ind w:left="155" w:hanging="255"/>
       </w:pPr>
       <w:rPr>
-        <w:rFonts w:ascii="Roboto" w:eastAsia="Roboto" w:hAnsi="Roboto" w:cs="Roboto" w:hint="default"/>
+        <w:rFonts w:ascii="Times New Roman" w:eastAsia="Roboto" w:hAnsi="Times New Roman" w:cs="Times New Roman" w:hint="default"/>
         <w:spacing w:val="-1"/>
         <w:w w:val="99"/>
         <w:sz w:val="22"/>
@@ -2435,8 +3331,8 @@
   <w:abstractNum w:abstractNumId="3" w15:restartNumberingAfterBreak="0">
     <w:nsid w:val="3CB22D28"/>
     <w:multiLevelType w:val="hybridMultilevel"/>
-    <w:tmpl w:val="356266EC"/>
-    <w:lvl w:ilvl="0" w:tplc="EB0A98D6">
+    <w:tmpl w:val="833062D2"/>
+    <w:lvl w:ilvl="0" w:tplc="96FE350C">
       <w:start w:val="1"/>
       <w:numFmt w:val="decimal"/>
       <w:lvlText w:val="%1)"/>
@@ -2445,7 +3341,7 @@
         <w:ind w:left="155" w:hanging="255"/>
       </w:pPr>
       <w:rPr>
-        <w:rFonts w:ascii="Roboto" w:eastAsia="Roboto" w:hAnsi="Roboto" w:cs="Roboto" w:hint="default"/>
+        <w:rFonts w:ascii="Times New Roman" w:eastAsia="Roboto" w:hAnsi="Times New Roman" w:cs="Times New Roman" w:hint="default"/>
         <w:spacing w:val="-1"/>
         <w:w w:val="99"/>
         <w:sz w:val="22"/>
@@ -2453,7 +3349,7 @@
         <w:lang w:val="en-US" w:eastAsia="en-US" w:bidi="ar-SA"/>
       </w:rPr>
     </w:lvl>
-    <w:lvl w:ilvl="1" w:tplc="E984F504">
+    <w:lvl w:ilvl="1" w:tplc="8EFA8B32">
       <w:start w:val="1"/>
       <w:numFmt w:val="lowerRoman"/>
       <w:lvlText w:val="%2)"/>
@@ -2462,7 +3358,7 @@
         <w:ind w:left="340" w:hanging="185"/>
       </w:pPr>
       <w:rPr>
-        <w:rFonts w:ascii="Roboto" w:eastAsia="Roboto" w:hAnsi="Roboto" w:cs="Roboto" w:hint="default"/>
+        <w:rFonts w:ascii="Times New Roman" w:eastAsia="Roboto" w:hAnsi="Times New Roman" w:cs="Times New Roman" w:hint="default"/>
         <w:spacing w:val="-1"/>
         <w:w w:val="96"/>
         <w:sz w:val="22"/>

</xml_diff>